<commit_message>
Update function descriptions and add diagram
</commit_message>
<xml_diff>
--- a/Documentation and Presentation/Unsolved_Documentation.docx
+++ b/Documentation and Presentation/Unsolved_Documentation.docx
@@ -111,8 +111,6 @@
     <w:p/>
     <w:p/>
     <w:p/>
-    <w:p/>
-    <w:p/>
     <w:sdt>
       <w:sdtPr>
         <w:rPr>
@@ -167,6 +165,7 @@
               <w:tab w:val="left" w:pos="440"/>
               <w:tab w:val="right" w:leader="dot" w:pos="9396"/>
             </w:tabs>
+            <w:spacing w:line="360" w:lineRule="auto"/>
             <w:rPr>
               <w:rFonts w:ascii="Bahnschrift" w:eastAsiaTheme="minorEastAsia" w:hAnsi="Bahnschrift"/>
               <w:noProof/>
@@ -178,28 +177,28 @@
           <w:r>
             <w:rPr>
               <w:rFonts w:ascii="Bahnschrift" w:hAnsi="Bahnschrift"/>
-              <w:sz w:val="36"/>
-              <w:szCs w:val="36"/>
+              <w:sz w:val="24"/>
+              <w:szCs w:val="24"/>
             </w:rPr>
             <w:fldChar w:fldCharType="begin"/>
           </w:r>
           <w:r>
             <w:rPr>
               <w:rFonts w:ascii="Bahnschrift" w:hAnsi="Bahnschrift"/>
-              <w:sz w:val="36"/>
-              <w:szCs w:val="36"/>
+              <w:sz w:val="24"/>
+              <w:szCs w:val="24"/>
             </w:rPr>
             <w:instrText xml:space="preserve"> TOC \o "1-3" \h \z \u </w:instrText>
           </w:r>
           <w:r>
             <w:rPr>
               <w:rFonts w:ascii="Bahnschrift" w:hAnsi="Bahnschrift"/>
-              <w:sz w:val="36"/>
-              <w:szCs w:val="36"/>
+              <w:sz w:val="24"/>
+              <w:szCs w:val="24"/>
             </w:rPr>
             <w:fldChar w:fldCharType="separate"/>
           </w:r>
-          <w:hyperlink w:anchor="_Toc64732660" w:history="1">
+          <w:hyperlink w:anchor="_Toc65347343" w:history="1">
             <w:r>
               <w:rPr>
                 <w:rStyle w:val="Hyperlink"/>
@@ -258,7 +257,7 @@
                 <w:sz w:val="24"/>
                 <w:szCs w:val="24"/>
               </w:rPr>
-              <w:instrText xml:space="preserve"> PAGEREF _Toc64732660 \h </w:instrText>
+              <w:instrText xml:space="preserve"> PAGEREF _Toc65347343 \h </w:instrText>
             </w:r>
             <w:r>
               <w:rPr>
@@ -308,6 +307,7 @@
               <w:tab w:val="left" w:pos="440"/>
               <w:tab w:val="right" w:leader="dot" w:pos="9396"/>
             </w:tabs>
+            <w:spacing w:line="360" w:lineRule="auto"/>
             <w:rPr>
               <w:rFonts w:ascii="Bahnschrift" w:eastAsiaTheme="minorEastAsia" w:hAnsi="Bahnschrift"/>
               <w:noProof/>
@@ -316,7 +316,7 @@
               <w:lang w:val="en-US"/>
             </w:rPr>
           </w:pPr>
-          <w:hyperlink w:anchor="_Toc64732661" w:history="1">
+          <w:hyperlink w:anchor="_Toc65347344" w:history="1">
             <w:r>
               <w:rPr>
                 <w:rStyle w:val="Hyperlink"/>
@@ -377,7 +377,7 @@
                 <w:sz w:val="24"/>
                 <w:szCs w:val="24"/>
               </w:rPr>
-              <w:instrText xml:space="preserve"> PAGEREF _Toc64732661 \h </w:instrText>
+              <w:instrText xml:space="preserve"> PAGEREF _Toc65347344 \h </w:instrText>
             </w:r>
             <w:r>
               <w:rPr>
@@ -426,6 +426,7 @@
             <w:tabs>
               <w:tab w:val="right" w:leader="dot" w:pos="9396"/>
             </w:tabs>
+            <w:spacing w:line="360" w:lineRule="auto"/>
             <w:rPr>
               <w:rFonts w:ascii="Bahnschrift" w:eastAsiaTheme="minorEastAsia" w:hAnsi="Bahnschrift"/>
               <w:noProof/>
@@ -434,7 +435,7 @@
               <w:lang w:val="en-US"/>
             </w:rPr>
           </w:pPr>
-          <w:hyperlink w:anchor="_Toc64732662" w:history="1">
+          <w:hyperlink w:anchor="_Toc65347345" w:history="1">
             <w:r>
               <w:rPr>
                 <w:rStyle w:val="Hyperlink"/>
@@ -474,7 +475,7 @@
                 <w:sz w:val="24"/>
                 <w:szCs w:val="24"/>
               </w:rPr>
-              <w:instrText xml:space="preserve"> PAGEREF _Toc64732662 \h </w:instrText>
+              <w:instrText xml:space="preserve"> PAGEREF _Toc65347345 \h </w:instrText>
             </w:r>
             <w:r>
               <w:rPr>
@@ -523,6 +524,7 @@
             <w:tabs>
               <w:tab w:val="right" w:leader="dot" w:pos="9396"/>
             </w:tabs>
+            <w:spacing w:line="360" w:lineRule="auto"/>
             <w:rPr>
               <w:rFonts w:ascii="Bahnschrift" w:eastAsiaTheme="minorEastAsia" w:hAnsi="Bahnschrift"/>
               <w:noProof/>
@@ -531,7 +533,7 @@
               <w:lang w:val="en-US"/>
             </w:rPr>
           </w:pPr>
-          <w:hyperlink w:anchor="_Toc64732663" w:history="1">
+          <w:hyperlink w:anchor="_Toc65347346" w:history="1">
             <w:r>
               <w:rPr>
                 <w:rStyle w:val="Hyperlink"/>
@@ -571,7 +573,7 @@
                 <w:sz w:val="24"/>
                 <w:szCs w:val="24"/>
               </w:rPr>
-              <w:instrText xml:space="preserve"> PAGEREF _Toc64732663 \h </w:instrText>
+              <w:instrText xml:space="preserve"> PAGEREF _Toc65347346 \h </w:instrText>
             </w:r>
             <w:r>
               <w:rPr>
@@ -617,9 +619,6 @@
         <w:p>
           <w:pPr>
             <w:pStyle w:val="TOC3"/>
-            <w:tabs>
-              <w:tab w:val="right" w:leader="dot" w:pos="9396"/>
-            </w:tabs>
             <w:rPr>
               <w:rFonts w:ascii="Bahnschrift" w:eastAsiaTheme="minorEastAsia" w:hAnsi="Bahnschrift"/>
               <w:noProof/>
@@ -628,7 +627,7 @@
               <w:lang w:val="en-US"/>
             </w:rPr>
           </w:pPr>
-          <w:hyperlink w:anchor="_Toc64732664" w:history="1">
+          <w:hyperlink w:anchor="_Toc65347347" w:history="1">
             <w:r>
               <w:rPr>
                 <w:rStyle w:val="Hyperlink"/>
@@ -667,7 +666,7 @@
                 <w:sz w:val="24"/>
                 <w:szCs w:val="24"/>
               </w:rPr>
-              <w:instrText xml:space="preserve"> PAGEREF _Toc64732664 \h </w:instrText>
+              <w:instrText xml:space="preserve"> PAGEREF _Toc65347347 \h </w:instrText>
             </w:r>
             <w:r>
               <w:rPr>
@@ -713,9 +712,6 @@
         <w:p>
           <w:pPr>
             <w:pStyle w:val="TOC3"/>
-            <w:tabs>
-              <w:tab w:val="right" w:leader="dot" w:pos="9396"/>
-            </w:tabs>
             <w:rPr>
               <w:rFonts w:ascii="Bahnschrift" w:eastAsiaTheme="minorEastAsia" w:hAnsi="Bahnschrift"/>
               <w:noProof/>
@@ -724,7 +720,7 @@
               <w:lang w:val="en-US"/>
             </w:rPr>
           </w:pPr>
-          <w:hyperlink w:anchor="_Toc64732665" w:history="1">
+          <w:hyperlink w:anchor="_Toc65347348" w:history="1">
             <w:r>
               <w:rPr>
                 <w:rStyle w:val="Hyperlink"/>
@@ -763,7 +759,7 @@
                 <w:sz w:val="24"/>
                 <w:szCs w:val="24"/>
               </w:rPr>
-              <w:instrText xml:space="preserve"> PAGEREF _Toc64732665 \h </w:instrText>
+              <w:instrText xml:space="preserve"> PAGEREF _Toc65347348 \h </w:instrText>
             </w:r>
             <w:r>
               <w:rPr>
@@ -812,6 +808,7 @@
             <w:tabs>
               <w:tab w:val="right" w:leader="dot" w:pos="9396"/>
             </w:tabs>
+            <w:spacing w:line="360" w:lineRule="auto"/>
             <w:rPr>
               <w:rFonts w:ascii="Bahnschrift" w:eastAsiaTheme="minorEastAsia" w:hAnsi="Bahnschrift"/>
               <w:noProof/>
@@ -820,7 +817,7 @@
               <w:lang w:val="en-US"/>
             </w:rPr>
           </w:pPr>
-          <w:hyperlink w:anchor="_Toc64732666" w:history="1">
+          <w:hyperlink w:anchor="_Toc65347349" w:history="1">
             <w:r>
               <w:rPr>
                 <w:rStyle w:val="Hyperlink"/>
@@ -879,7 +876,7 @@
                 <w:sz w:val="24"/>
                 <w:szCs w:val="24"/>
               </w:rPr>
-              <w:instrText xml:space="preserve"> PAGEREF _Toc64732666 \h </w:instrText>
+              <w:instrText xml:space="preserve"> PAGEREF _Toc65347349 \h </w:instrText>
             </w:r>
             <w:r>
               <w:rPr>
@@ -928,6 +925,7 @@
             <w:tabs>
               <w:tab w:val="right" w:leader="dot" w:pos="9396"/>
             </w:tabs>
+            <w:spacing w:line="360" w:lineRule="auto"/>
             <w:rPr>
               <w:rFonts w:ascii="Bahnschrift" w:eastAsiaTheme="minorEastAsia" w:hAnsi="Bahnschrift"/>
               <w:noProof/>
@@ -936,7 +934,7 @@
               <w:lang w:val="en-US"/>
             </w:rPr>
           </w:pPr>
-          <w:hyperlink r:id="rId9" w:anchor="_Toc64732667" w:history="1">
+          <w:hyperlink r:id="rId9" w:anchor="_Toc65347350" w:history="1">
             <w:r>
               <w:rPr>
                 <w:rStyle w:val="Hyperlink"/>
@@ -995,7 +993,7 @@
                 <w:sz w:val="24"/>
                 <w:szCs w:val="24"/>
               </w:rPr>
-              <w:instrText xml:space="preserve"> PAGEREF _Toc64732667 \h </w:instrText>
+              <w:instrText xml:space="preserve"> PAGEREF _Toc65347350 \h </w:instrText>
             </w:r>
             <w:r>
               <w:rPr>
@@ -1045,6 +1043,7 @@
               <w:tab w:val="left" w:pos="440"/>
               <w:tab w:val="right" w:leader="dot" w:pos="9396"/>
             </w:tabs>
+            <w:spacing w:line="360" w:lineRule="auto"/>
             <w:rPr>
               <w:rFonts w:ascii="Bahnschrift" w:eastAsiaTheme="minorEastAsia" w:hAnsi="Bahnschrift"/>
               <w:noProof/>
@@ -1053,7 +1052,7 @@
               <w:lang w:val="en-US"/>
             </w:rPr>
           </w:pPr>
-          <w:hyperlink w:anchor="_Toc64732668" w:history="1">
+          <w:hyperlink w:anchor="_Toc65347351" w:history="1">
             <w:r>
               <w:rPr>
                 <w:rStyle w:val="Hyperlink"/>
@@ -1112,7 +1111,7 @@
                 <w:sz w:val="24"/>
                 <w:szCs w:val="24"/>
               </w:rPr>
-              <w:instrText xml:space="preserve"> PAGEREF _Toc64732668 \h </w:instrText>
+              <w:instrText xml:space="preserve"> PAGEREF _Toc65347351 \h </w:instrText>
             </w:r>
             <w:r>
               <w:rPr>
@@ -1162,6 +1161,7 @@
               <w:tab w:val="left" w:pos="440"/>
               <w:tab w:val="right" w:leader="dot" w:pos="9396"/>
             </w:tabs>
+            <w:spacing w:line="360" w:lineRule="auto"/>
             <w:rPr>
               <w:rFonts w:ascii="Bahnschrift" w:eastAsiaTheme="minorEastAsia" w:hAnsi="Bahnschrift"/>
               <w:noProof/>
@@ -1170,7 +1170,7 @@
               <w:lang w:val="en-US"/>
             </w:rPr>
           </w:pPr>
-          <w:hyperlink w:anchor="_Toc64732669" w:history="1">
+          <w:hyperlink w:anchor="_Toc65347352" w:history="1">
             <w:r>
               <w:rPr>
                 <w:rStyle w:val="Hyperlink"/>
@@ -1229,7 +1229,7 @@
                 <w:sz w:val="24"/>
                 <w:szCs w:val="24"/>
               </w:rPr>
-              <w:instrText xml:space="preserve"> PAGEREF _Toc64732669 \h </w:instrText>
+              <w:instrText xml:space="preserve"> PAGEREF _Toc65347352 \h </w:instrText>
             </w:r>
             <w:r>
               <w:rPr>
@@ -1279,6 +1279,7 @@
               <w:tab w:val="left" w:pos="440"/>
               <w:tab w:val="right" w:leader="dot" w:pos="9396"/>
             </w:tabs>
+            <w:spacing w:line="360" w:lineRule="auto"/>
             <w:rPr>
               <w:rFonts w:ascii="Bahnschrift" w:eastAsiaTheme="minorEastAsia" w:hAnsi="Bahnschrift"/>
               <w:noProof/>
@@ -1287,7 +1288,7 @@
               <w:lang w:val="en-US"/>
             </w:rPr>
           </w:pPr>
-          <w:hyperlink w:anchor="_Toc64732670" w:history="1">
+          <w:hyperlink w:anchor="_Toc65347353" w:history="1">
             <w:r>
               <w:rPr>
                 <w:rStyle w:val="Hyperlink"/>
@@ -1348,7 +1349,7 @@
                 <w:sz w:val="24"/>
                 <w:szCs w:val="24"/>
               </w:rPr>
-              <w:instrText xml:space="preserve"> PAGEREF _Toc64732670 \h </w:instrText>
+              <w:instrText xml:space="preserve"> PAGEREF _Toc65347353 \h </w:instrText>
             </w:r>
             <w:r>
               <w:rPr>
@@ -1398,6 +1399,7 @@
               <w:tab w:val="left" w:pos="440"/>
               <w:tab w:val="right" w:leader="dot" w:pos="9396"/>
             </w:tabs>
+            <w:spacing w:line="360" w:lineRule="auto"/>
             <w:rPr>
               <w:rFonts w:ascii="Bahnschrift" w:eastAsiaTheme="minorEastAsia" w:hAnsi="Bahnschrift"/>
               <w:noProof/>
@@ -1406,7 +1408,7 @@
               <w:lang w:val="en-US"/>
             </w:rPr>
           </w:pPr>
-          <w:hyperlink w:anchor="_Toc64732671" w:history="1">
+          <w:hyperlink w:anchor="_Toc65347354" w:history="1">
             <w:r>
               <w:rPr>
                 <w:rStyle w:val="Hyperlink"/>
@@ -1465,7 +1467,7 @@
                 <w:sz w:val="24"/>
                 <w:szCs w:val="24"/>
               </w:rPr>
-              <w:instrText xml:space="preserve"> PAGEREF _Toc64732671 \h </w:instrText>
+              <w:instrText xml:space="preserve"> PAGEREF _Toc65347354 \h </w:instrText>
             </w:r>
             <w:r>
               <w:rPr>
@@ -1494,7 +1496,7 @@
                 <w:sz w:val="24"/>
                 <w:szCs w:val="24"/>
               </w:rPr>
-              <w:t>8</w:t>
+              <w:t>6</w:t>
             </w:r>
             <w:r>
               <w:rPr>
@@ -1510,7 +1512,7 @@
         </w:p>
         <w:p>
           <w:pPr>
-            <w:spacing w:line="480" w:lineRule="auto"/>
+            <w:spacing w:line="360" w:lineRule="auto"/>
             <w:rPr>
               <w:rFonts w:ascii="Bahnschrift" w:hAnsi="Bahnschrift"/>
               <w:sz w:val="24"/>
@@ -1523,14 +1525,16 @@
               <w:b/>
               <w:bCs/>
               <w:noProof/>
-              <w:sz w:val="36"/>
-              <w:szCs w:val="36"/>
+              <w:sz w:val="24"/>
+              <w:szCs w:val="24"/>
             </w:rPr>
             <w:fldChar w:fldCharType="end"/>
           </w:r>
         </w:p>
       </w:sdtContent>
     </w:sdt>
+    <w:p/>
+    <w:p/>
     <w:p>
       <w:r>
         <w:rPr>
@@ -1611,7 +1615,7 @@
           <w:numId w:val="1"/>
         </w:numPr>
       </w:pPr>
-      <w:bookmarkStart w:id="0" w:name="_Toc64732660"/>
+      <w:bookmarkStart w:id="0" w:name="_Toc65347343"/>
       <w:r>
         <w:lastRenderedPageBreak/>
         <w:t>TOPIC</w:t>
@@ -1662,7 +1666,7 @@
           <w:lang w:val="de-DE"/>
         </w:rPr>
       </w:pPr>
-      <w:bookmarkStart w:id="1" w:name="_Toc64732661"/>
+      <w:bookmarkStart w:id="1" w:name="_Toc65347344"/>
       <w:r>
         <w:rPr>
           <w:lang w:val="de-DE"/>
@@ -1687,7 +1691,7 @@
         </w:rPr>
         <w:t xml:space="preserve">  </w:t>
       </w:r>
-      <w:bookmarkStart w:id="2" w:name="_Toc64732662"/>
+      <w:bookmarkStart w:id="2" w:name="_Toc65347345"/>
       <w:r>
         <w:rPr>
           <w:rStyle w:val="SubtleEmphasis"/>
@@ -1791,7 +1795,7 @@
         </w:rPr>
         <w:t xml:space="preserve">  </w:t>
       </w:r>
-      <w:bookmarkStart w:id="3" w:name="_Toc64732663"/>
+      <w:bookmarkStart w:id="3" w:name="_Toc65347346"/>
       <w:r>
         <w:rPr>
           <w:rStyle w:val="SubtleEmphasis"/>
@@ -1810,7 +1814,7 @@
           <w:color w:val="000000" w:themeColor="text1"/>
         </w:rPr>
       </w:pPr>
-      <w:bookmarkStart w:id="4" w:name="_Toc64732664"/>
+      <w:bookmarkStart w:id="4" w:name="_Toc65347347"/>
       <w:r>
         <w:rPr>
           <w:rFonts w:ascii="Bahnschrift" w:hAnsi="Bahnschrift"/>
@@ -1901,7 +1905,7 @@
           <w:color w:val="000000" w:themeColor="text1"/>
         </w:rPr>
       </w:pPr>
-      <w:bookmarkStart w:id="5" w:name="_Toc64732665"/>
+      <w:bookmarkStart w:id="5" w:name="_Toc65347348"/>
       <w:r>
         <w:rPr>
           <w:rFonts w:ascii="Bahnschrift" w:hAnsi="Bahnschrift"/>
@@ -2055,7 +2059,7 @@
       <w:pPr>
         <w:pStyle w:val="Heading1"/>
       </w:pPr>
-      <w:bookmarkStart w:id="6" w:name="_Toc64732666"/>
+      <w:bookmarkStart w:id="6" w:name="_Toc65347349"/>
       <w:r>
         <w:rPr>
           <w:noProof/>
@@ -2064,15 +2068,15 @@
         <mc:AlternateContent>
           <mc:Choice Requires="wps">
             <w:drawing>
-              <wp:anchor distT="0" distB="0" distL="114300" distR="114300" simplePos="0" relativeHeight="251659264" behindDoc="0" locked="0" layoutInCell="1" allowOverlap="1" wp14:anchorId="51D1C4EE" wp14:editId="78F73597">
+              <wp:anchor distT="0" distB="0" distL="114300" distR="114300" simplePos="0" relativeHeight="251659264" behindDoc="0" locked="0" layoutInCell="1" allowOverlap="1" wp14:anchorId="51D1C4EE" wp14:editId="41203C6F">
                 <wp:simplePos x="0" y="0"/>
                 <wp:positionH relativeFrom="column">
-                  <wp:posOffset>66224</wp:posOffset>
+                  <wp:posOffset>67945</wp:posOffset>
                 </wp:positionH>
                 <wp:positionV relativeFrom="paragraph">
-                  <wp:posOffset>331695</wp:posOffset>
+                  <wp:posOffset>334645</wp:posOffset>
                 </wp:positionV>
-                <wp:extent cx="5987415" cy="1814052"/>
+                <wp:extent cx="5987415" cy="1737360"/>
                 <wp:effectExtent l="0" t="0" r="13335" b="15240"/>
                 <wp:wrapNone/>
                 <wp:docPr id="1" name="Text Box 1"/>
@@ -2084,7 +2088,7 @@
                       <wps:spPr>
                         <a:xfrm>
                           <a:off x="0" y="0"/>
-                          <a:ext cx="5987415" cy="1814052"/>
+                          <a:ext cx="5987415" cy="1737360"/>
                         </a:xfrm>
                         <a:prstGeom prst="rect">
                           <a:avLst/>
@@ -2189,7 +2193,7 @@
                 <v:stroke joinstyle="miter"/>
                 <v:path gradientshapeok="t" o:connecttype="rect"/>
               </v:shapetype>
-              <v:shape id="Text Box 1" o:spid="_x0000_s1026" type="#_x0000_t202" style="position:absolute;margin-left:5.2pt;margin-top:26.1pt;width:471.45pt;height:142.85pt;z-index:251659264;visibility:visible;mso-wrap-style:square;mso-height-percent:0;mso-wrap-distance-left:9pt;mso-wrap-distance-top:0;mso-wrap-distance-right:9pt;mso-wrap-distance-bottom:0;mso-position-horizontal:absolute;mso-position-horizontal-relative:text;mso-position-vertical:absolute;mso-position-vertical-relative:text;mso-height-percent:0;mso-height-relative:margin;v-text-anchor:top" o:gfxdata="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" filled="f" strokecolor="white [3212]" strokeweight=".5pt">
+              <v:shape id="Text Box 1" o:spid="_x0000_s1026" type="#_x0000_t202" style="position:absolute;margin-left:5.35pt;margin-top:26.35pt;width:471.45pt;height:136.8pt;z-index:251659264;visibility:visible;mso-wrap-style:square;mso-height-percent:0;mso-wrap-distance-left:9pt;mso-wrap-distance-top:0;mso-wrap-distance-right:9pt;mso-wrap-distance-bottom:0;mso-position-horizontal:absolute;mso-position-horizontal-relative:text;mso-position-vertical:absolute;mso-position-vertical-relative:text;mso-height-percent:0;mso-height-relative:margin;v-text-anchor:top" o:gfxdata="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" filled="f" strokecolor="white [3212]" strokeweight=".5pt">
                 <v:textbox>
                   <w:txbxContent>
                     <w:p>
@@ -2312,7 +2316,7 @@
                             <w:pPr>
                               <w:pStyle w:val="Heading1"/>
                             </w:pPr>
-                            <w:bookmarkStart w:id="7" w:name="_Toc64732667"/>
+                            <w:bookmarkStart w:id="7" w:name="_Toc65347350"/>
                             <w:r>
                               <w:t>4. STAGES OF DEVELOPMENT</w:t>
                             </w:r>
@@ -2340,18 +2344,14 @@
           </mc:Choice>
           <mc:Fallback>
             <w:pict>
-              <v:shapetype w14:anchorId="6CF11E34" id="_x0000_t202" coordsize="21600,21600" o:spt="202" path="m,l,21600r21600,l21600,xe">
-                <v:stroke joinstyle="miter"/>
-                <v:path gradientshapeok="t" o:connecttype="rect"/>
-              </v:shapetype>
-              <v:shape id="Text Box 2" o:spid="_x0000_s1026" type="#_x0000_t202" style="position:absolute;margin-left:-5.8pt;margin-top:159.8pt;width:482.45pt;height:43.5pt;z-index:251660288;visibility:visible;mso-wrap-style:square;mso-width-percent:0;mso-height-percent:0;mso-wrap-distance-left:9pt;mso-wrap-distance-top:0;mso-wrap-distance-right:9pt;mso-wrap-distance-bottom:0;mso-position-horizontal:absolute;mso-position-horizontal-relative:text;mso-position-vertical:absolute;mso-position-vertical-relative:text;mso-width-percent:0;mso-height-percent:0;mso-width-relative:margin;mso-height-relative:margin;v-text-anchor:top" o:gfxdata="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" filled="f" strokecolor="white [3212]" strokeweight=".5pt">
+              <v:shape w14:anchorId="6CF11E34" id="Text Box 2" o:spid="_x0000_s1027" type="#_x0000_t202" style="position:absolute;margin-left:-5.8pt;margin-top:159.8pt;width:482.45pt;height:43.5pt;z-index:251660288;visibility:visible;mso-wrap-style:square;mso-width-percent:0;mso-height-percent:0;mso-wrap-distance-left:9pt;mso-wrap-distance-top:0;mso-wrap-distance-right:9pt;mso-wrap-distance-bottom:0;mso-position-horizontal:absolute;mso-position-horizontal-relative:text;mso-position-vertical:absolute;mso-position-vertical-relative:text;mso-width-percent:0;mso-height-percent:0;mso-width-relative:margin;mso-height-relative:margin;v-text-anchor:top" o:gfxdata="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" filled="f" strokecolor="white [3212]" strokeweight=".5pt">
                 <v:textbox>
                   <w:txbxContent>
                     <w:p>
                       <w:pPr>
                         <w:pStyle w:val="Heading1"/>
                       </w:pPr>
-                      <w:bookmarkStart w:id="8" w:name="_Toc64732667"/>
+                      <w:bookmarkStart w:id="8" w:name="_Toc65347350"/>
                       <w:r>
                         <w:t>4. STAGES OF DEVELOPMENT</w:t>
                       </w:r>
@@ -2452,7 +2452,7 @@
           </mc:Choice>
           <mc:Fallback>
             <w:pict>
-              <v:shape w14:anchorId="481857AB" id="Text Box 5" o:spid="_x0000_s1027" type="#_x0000_t202" style="position:absolute;margin-left:-3.15pt;margin-top:351pt;width:486pt;height:26.7pt;z-index:251664384;visibility:visible;mso-wrap-style:square;mso-width-percent:0;mso-height-percent:0;mso-wrap-distance-left:9pt;mso-wrap-distance-top:0;mso-wrap-distance-right:9pt;mso-wrap-distance-bottom:0;mso-position-horizontal:absolute;mso-position-horizontal-relative:text;mso-position-vertical:absolute;mso-position-vertical-relative:text;mso-width-percent:0;mso-height-percent:0;mso-width-relative:margin;mso-height-relative:margin;v-text-anchor:top" o:gfxdata="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" filled="f" strokecolor="white [3212]" strokeweight=".5pt">
+              <v:shape w14:anchorId="481857AB" id="Text Box 5" o:spid="_x0000_s1028" type="#_x0000_t202" style="position:absolute;margin-left:-3.15pt;margin-top:351pt;width:486pt;height:26.7pt;z-index:251664384;visibility:visible;mso-wrap-style:square;mso-width-percent:0;mso-height-percent:0;mso-wrap-distance-left:9pt;mso-wrap-distance-top:0;mso-wrap-distance-right:9pt;mso-wrap-distance-bottom:0;mso-position-horizontal:absolute;mso-position-horizontal-relative:text;mso-position-vertical:absolute;mso-position-vertical-relative:text;mso-width-percent:0;mso-height-percent:0;mso-width-relative:margin;mso-height-relative:margin;v-text-anchor:top" o:gfxdata="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" filled="f" strokecolor="white [3212]" strokeweight=".5pt">
                 <v:textbox>
                   <w:txbxContent>
                     <w:p>
@@ -2565,7 +2565,7 @@
           </mc:Choice>
           <mc:Fallback>
             <w:pict>
-              <v:shape w14:anchorId="0F34CEF2" id="Text Box 6" o:spid="_x0000_s1028" type="#_x0000_t202" style="position:absolute;margin-left:.35pt;margin-top:380.65pt;width:479.6pt;height:91.15pt;z-index:251666432;visibility:visible;mso-wrap-style:square;mso-height-percent:0;mso-wrap-distance-left:9pt;mso-wrap-distance-top:0;mso-wrap-distance-right:9pt;mso-wrap-distance-bottom:0;mso-position-horizontal:absolute;mso-position-horizontal-relative:text;mso-position-vertical:absolute;mso-position-vertical-relative:text;mso-height-percent:0;mso-height-relative:margin;v-text-anchor:top" o:gfxdata="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" filled="f" strokecolor="white [3212]" strokeweight=".5pt">
+              <v:shape w14:anchorId="0F34CEF2" id="Text Box 6" o:spid="_x0000_s1029" type="#_x0000_t202" style="position:absolute;margin-left:.35pt;margin-top:380.65pt;width:479.6pt;height:91.15pt;z-index:251666432;visibility:visible;mso-wrap-style:square;mso-height-percent:0;mso-wrap-distance-left:9pt;mso-wrap-distance-top:0;mso-wrap-distance-right:9pt;mso-wrap-distance-bottom:0;mso-position-horizontal:absolute;mso-position-horizontal-relative:text;mso-position-vertical:absolute;mso-position-vertical-relative:text;mso-height-percent:0;mso-height-relative:margin;v-text-anchor:top" o:gfxdata="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" filled="f" strokecolor="white [3212]" strokeweight=".5pt">
                 <v:textbox>
                   <w:txbxContent>
                     <w:p>
@@ -2681,7 +2681,7 @@
           </mc:Choice>
           <mc:Fallback>
             <w:pict>
-              <v:shape w14:anchorId="643BCDAD" id="Text Box 7" o:spid="_x0000_s1029" type="#_x0000_t202" style="position:absolute;margin-left:-6.05pt;margin-top:479.95pt;width:486pt;height:26.7pt;z-index:251668480;visibility:visible;mso-wrap-style:square;mso-width-percent:0;mso-height-percent:0;mso-wrap-distance-left:9pt;mso-wrap-distance-top:0;mso-wrap-distance-right:9pt;mso-wrap-distance-bottom:0;mso-position-horizontal:absolute;mso-position-horizontal-relative:text;mso-position-vertical:absolute;mso-position-vertical-relative:text;mso-width-percent:0;mso-height-percent:0;mso-width-relative:margin;mso-height-relative:margin;v-text-anchor:top" o:gfxdata="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" filled="f" strokecolor="white [3212]" strokeweight=".5pt">
+              <v:shape w14:anchorId="643BCDAD" id="Text Box 7" o:spid="_x0000_s1030" type="#_x0000_t202" style="position:absolute;margin-left:-6.05pt;margin-top:479.95pt;width:486pt;height:26.7pt;z-index:251668480;visibility:visible;mso-wrap-style:square;mso-width-percent:0;mso-height-percent:0;mso-wrap-distance-left:9pt;mso-wrap-distance-top:0;mso-wrap-distance-right:9pt;mso-wrap-distance-bottom:0;mso-position-horizontal:absolute;mso-position-horizontal-relative:text;mso-position-vertical:absolute;mso-position-vertical-relative:text;mso-width-percent:0;mso-height-percent:0;mso-width-relative:margin;mso-height-relative:margin;v-text-anchor:top" o:gfxdata="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" filled="f" strokecolor="white [3212]" strokeweight=".5pt">
                 <v:textbox>
                   <w:txbxContent>
                     <w:p>
@@ -2794,7 +2794,7 @@
           </mc:Choice>
           <mc:Fallback>
             <w:pict>
-              <v:shape w14:anchorId="1E3C9A7F" id="Text Box 8" o:spid="_x0000_s1030" type="#_x0000_t202" style="position:absolute;margin-left:.55pt;margin-top:506.85pt;width:479.6pt;height:47.6pt;z-index:251670528;visibility:visible;mso-wrap-style:square;mso-height-percent:0;mso-wrap-distance-left:9pt;mso-wrap-distance-top:0;mso-wrap-distance-right:9pt;mso-wrap-distance-bottom:0;mso-position-horizontal:absolute;mso-position-horizontal-relative:text;mso-position-vertical:absolute;mso-position-vertical-relative:text;mso-height-percent:0;mso-height-relative:margin;v-text-anchor:top" o:gfxdata="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" filled="f" strokecolor="white [3212]" strokeweight=".5pt">
+              <v:shape w14:anchorId="1E3C9A7F" id="Text Box 8" o:spid="_x0000_s1031" type="#_x0000_t202" style="position:absolute;margin-left:.55pt;margin-top:506.85pt;width:479.6pt;height:47.6pt;z-index:251670528;visibility:visible;mso-wrap-style:square;mso-height-percent:0;mso-wrap-distance-left:9pt;mso-wrap-distance-top:0;mso-wrap-distance-right:9pt;mso-wrap-distance-bottom:0;mso-position-horizontal:absolute;mso-position-horizontal-relative:text;mso-position-vertical:absolute;mso-position-vertical-relative:text;mso-height-percent:0;mso-height-relative:margin;v-text-anchor:top" o:gfxdata="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" filled="f" strokecolor="white [3212]" strokeweight=".5pt">
                 <v:textbox>
                   <w:txbxContent>
                     <w:p>
@@ -2900,7 +2900,7 @@
           </mc:Choice>
           <mc:Fallback>
             <w:pict>
-              <v:shape w14:anchorId="0EC931C9" id="Text Box 4" o:spid="_x0000_s1031" type="#_x0000_t202" style="position:absolute;margin-left:.55pt;margin-top:243.3pt;width:479.6pt;height:91.15pt;z-index:251662336;visibility:visible;mso-wrap-style:square;mso-height-percent:0;mso-wrap-distance-left:9pt;mso-wrap-distance-top:0;mso-wrap-distance-right:9pt;mso-wrap-distance-bottom:0;mso-position-horizontal:absolute;mso-position-horizontal-relative:text;mso-position-vertical:absolute;mso-position-vertical-relative:text;mso-height-percent:0;mso-height-relative:margin;v-text-anchor:top" o:gfxdata="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" filled="f" strokecolor="white [3212]" strokeweight=".5pt">
+              <v:shape w14:anchorId="0EC931C9" id="Text Box 4" o:spid="_x0000_s1032" type="#_x0000_t202" style="position:absolute;margin-left:.55pt;margin-top:243.3pt;width:479.6pt;height:91.15pt;z-index:251662336;visibility:visible;mso-wrap-style:square;mso-height-percent:0;mso-wrap-distance-left:9pt;mso-wrap-distance-top:0;mso-wrap-distance-right:9pt;mso-wrap-distance-bottom:0;mso-position-horizontal:absolute;mso-position-horizontal-relative:text;mso-position-vertical:absolute;mso-position-vertical-relative:text;mso-height-percent:0;mso-height-relative:margin;v-text-anchor:top" o:gfxdata="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" filled="f" strokecolor="white [3212]" strokeweight=".5pt">
                 <v:textbox>
                   <w:txbxContent>
                     <w:p>
@@ -2935,7 +2935,7 @@
         <mc:AlternateContent>
           <mc:Choice Requires="wps">
             <w:drawing>
-              <wp:anchor distT="0" distB="0" distL="114300" distR="114300" simplePos="0" relativeHeight="251661312" behindDoc="0" locked="0" layoutInCell="1" allowOverlap="1" wp14:anchorId="4982590E" wp14:editId="5F611671">
+              <wp:anchor distT="0" distB="0" distL="114300" distR="114300" simplePos="0" relativeHeight="251661312" behindDoc="0" locked="0" layoutInCell="1" allowOverlap="1" wp14:anchorId="4982590E" wp14:editId="4C23933E">
                 <wp:simplePos x="0" y="0"/>
                 <wp:positionH relativeFrom="column">
                   <wp:posOffset>-37198</wp:posOffset>
@@ -3076,11 +3076,11 @@
           <w:numId w:val="4"/>
         </w:numPr>
       </w:pPr>
-      <w:bookmarkStart w:id="8" w:name="_Toc64732668"/>
+      <w:bookmarkStart w:id="9" w:name="_Toc65347351"/>
       <w:r>
         <w:t>DIFFICULTIES ALONG THE WAY</w:t>
       </w:r>
-      <w:bookmarkEnd w:id="8"/>
+      <w:bookmarkEnd w:id="9"/>
     </w:p>
     <w:p>
       <w:pPr>
@@ -3143,7 +3143,25 @@
           <w:sz w:val="24"/>
           <w:szCs w:val="24"/>
         </w:rPr>
-        <w:t xml:space="preserve"> Time was our biggest enemy. Not all of us were free at the same time, so that we could all work together. And we had to make sacrifices in order to be working regularly on the project.</w:t>
+        <w:t xml:space="preserve"> Time was our biggest enemy. Not all of us were free at the same time, so that we could all work together. And we had to make sacrifices </w:t>
+      </w:r>
+      <w:proofErr w:type="gramStart"/>
+      <w:r>
+        <w:rPr>
+          <w:rFonts w:ascii="Gill Sans Nova" w:hAnsi="Gill Sans Nova"/>
+          <w:sz w:val="24"/>
+          <w:szCs w:val="24"/>
+        </w:rPr>
+        <w:t>in order to</w:t>
+      </w:r>
+      <w:proofErr w:type="gramEnd"/>
+      <w:r>
+        <w:rPr>
+          <w:rFonts w:ascii="Gill Sans Nova" w:hAnsi="Gill Sans Nova"/>
+          <w:sz w:val="24"/>
+          <w:szCs w:val="24"/>
+        </w:rPr>
+        <w:t xml:space="preserve"> be working regularly on the project.</w:t>
       </w:r>
     </w:p>
     <w:p>
@@ -3166,11 +3184,11 @@
           <w:numId w:val="4"/>
         </w:numPr>
       </w:pPr>
-      <w:bookmarkStart w:id="9" w:name="_Toc64732669"/>
+      <w:bookmarkStart w:id="10" w:name="_Toc65347352"/>
       <w:r>
         <w:t>WHAT WE USED</w:t>
       </w:r>
-      <w:bookmarkEnd w:id="9"/>
+      <w:bookmarkEnd w:id="10"/>
     </w:p>
     <w:p>
       <w:pPr>
@@ -3552,7 +3570,7 @@
           <w:caps/>
         </w:rPr>
       </w:pPr>
-      <w:bookmarkStart w:id="10" w:name="_Toc64732670"/>
+      <w:bookmarkStart w:id="11" w:name="_Toc65347353"/>
       <w:r>
         <w:rPr>
           <w:caps/>
@@ -3560,31 +3578,29 @@
         <w:lastRenderedPageBreak/>
         <w:t>Functions descriptions</w:t>
       </w:r>
-      <w:bookmarkEnd w:id="10"/>
+      <w:bookmarkEnd w:id="11"/>
     </w:p>
-    <w:p/>
     <w:tbl>
       <w:tblPr>
         <w:tblStyle w:val="GridTable4-Accent3"/>
-        <w:tblW w:w="0" w:type="auto"/>
+        <w:tblpPr w:leftFromText="180" w:rightFromText="180" w:vertAnchor="page" w:horzAnchor="margin" w:tblpXSpec="center" w:tblpY="2185"/>
+        <w:tblW w:w="10705" w:type="dxa"/>
         <w:tblLook w:val="04A0" w:firstRow="1" w:lastRow="0" w:firstColumn="1" w:lastColumn="0" w:noHBand="0" w:noVBand="1"/>
       </w:tblPr>
       <w:tblGrid>
-        <w:gridCol w:w="3055"/>
-        <w:gridCol w:w="1530"/>
-        <w:gridCol w:w="3150"/>
-        <w:gridCol w:w="5261"/>
+        <w:gridCol w:w="2532"/>
+        <w:gridCol w:w="931"/>
+        <w:gridCol w:w="1670"/>
+        <w:gridCol w:w="5572"/>
       </w:tblGrid>
       <w:tr>
         <w:trPr>
           <w:cnfStyle w:val="100000000000" w:firstRow="1" w:lastRow="0" w:firstColumn="0" w:lastColumn="0" w:oddVBand="0" w:evenVBand="0" w:oddHBand="0" w:evenHBand="0" w:firstRowFirstColumn="0" w:firstRowLastColumn="0" w:lastRowFirstColumn="0" w:lastRowLastColumn="0"/>
-          <w:trHeight w:val="720"/>
         </w:trPr>
         <w:tc>
           <w:tcPr>
             <w:cnfStyle w:val="001000000000" w:firstRow="0" w:lastRow="0" w:firstColumn="1" w:lastColumn="0" w:oddVBand="0" w:evenVBand="0" w:oddHBand="0" w:evenHBand="0" w:firstRowFirstColumn="0" w:firstRowLastColumn="0" w:lastRowFirstColumn="0" w:lastRowLastColumn="0"/>
-            <w:tcW w:w="3055" w:type="dxa"/>
-            <w:shd w:val="clear" w:color="auto" w:fill="767171" w:themeFill="background2" w:themeFillShade="80"/>
+            <w:tcW w:w="2532" w:type="dxa"/>
             <w:vAlign w:val="center"/>
           </w:tcPr>
           <w:p>
@@ -3602,14 +3618,13 @@
                 <w:sz w:val="24"/>
                 <w:szCs w:val="24"/>
               </w:rPr>
-              <w:t>Function Name</w:t>
+              <w:t>Function</w:t>
             </w:r>
           </w:p>
         </w:tc>
         <w:tc>
           <w:tcPr>
-            <w:tcW w:w="1530" w:type="dxa"/>
-            <w:shd w:val="clear" w:color="auto" w:fill="767171" w:themeFill="background2" w:themeFillShade="80"/>
+            <w:tcW w:w="931" w:type="dxa"/>
             <w:vAlign w:val="center"/>
           </w:tcPr>
           <w:p>
@@ -3628,14 +3643,13 @@
                 <w:sz w:val="24"/>
                 <w:szCs w:val="24"/>
               </w:rPr>
-              <w:t>Type of Data</w:t>
+              <w:t>Type</w:t>
             </w:r>
           </w:p>
         </w:tc>
         <w:tc>
           <w:tcPr>
-            <w:tcW w:w="3150" w:type="dxa"/>
-            <w:shd w:val="clear" w:color="auto" w:fill="767171" w:themeFill="background2" w:themeFillShade="80"/>
+            <w:tcW w:w="1670" w:type="dxa"/>
             <w:vAlign w:val="center"/>
           </w:tcPr>
           <w:p>
@@ -3660,8 +3674,7 @@
         </w:tc>
         <w:tc>
           <w:tcPr>
-            <w:tcW w:w="5261" w:type="dxa"/>
-            <w:shd w:val="clear" w:color="auto" w:fill="767171" w:themeFill="background2" w:themeFillShade="80"/>
+            <w:tcW w:w="5572" w:type="dxa"/>
             <w:vAlign w:val="center"/>
           </w:tcPr>
           <w:p>
@@ -3688,13 +3701,11 @@
       <w:tr>
         <w:trPr>
           <w:cnfStyle w:val="000000100000" w:firstRow="0" w:lastRow="0" w:firstColumn="0" w:lastColumn="0" w:oddVBand="0" w:evenVBand="0" w:oddHBand="1" w:evenHBand="0" w:firstRowFirstColumn="0" w:firstRowLastColumn="0" w:lastRowFirstColumn="0" w:lastRowLastColumn="0"/>
-          <w:trHeight w:val="720"/>
         </w:trPr>
         <w:tc>
           <w:tcPr>
             <w:cnfStyle w:val="001000000000" w:firstRow="0" w:lastRow="0" w:firstColumn="1" w:lastColumn="0" w:oddVBand="0" w:evenVBand="0" w:oddHBand="0" w:evenHBand="0" w:firstRowFirstColumn="0" w:firstRowLastColumn="0" w:lastRowFirstColumn="0" w:lastRowLastColumn="0"/>
-            <w:tcW w:w="3055" w:type="dxa"/>
-            <w:shd w:val="clear" w:color="auto" w:fill="AEAAAA" w:themeFill="background2" w:themeFillShade="BF"/>
+            <w:tcW w:w="2532" w:type="dxa"/>
           </w:tcPr>
           <w:p>
             <w:pPr>
@@ -3704,12 +3715,29 @@
                 <w:szCs w:val="24"/>
               </w:rPr>
             </w:pPr>
+            <w:proofErr w:type="gramStart"/>
+            <w:r>
+              <w:rPr>
+                <w:rFonts w:ascii="Gill Sans Nova" w:hAnsi="Gill Sans Nova"/>
+                <w:sz w:val="24"/>
+                <w:szCs w:val="24"/>
+              </w:rPr>
+              <w:t>menu(</w:t>
+            </w:r>
+            <w:proofErr w:type="gramEnd"/>
+            <w:r>
+              <w:rPr>
+                <w:rFonts w:ascii="Gill Sans Nova" w:hAnsi="Gill Sans Nova"/>
+                <w:sz w:val="24"/>
+                <w:szCs w:val="24"/>
+              </w:rPr>
+              <w:t>)</w:t>
+            </w:r>
           </w:p>
         </w:tc>
         <w:tc>
           <w:tcPr>
-            <w:tcW w:w="1530" w:type="dxa"/>
-            <w:shd w:val="clear" w:color="auto" w:fill="AEAAAA" w:themeFill="background2" w:themeFillShade="BF"/>
+            <w:tcW w:w="931" w:type="dxa"/>
           </w:tcPr>
           <w:p>
             <w:pPr>
@@ -3720,12 +3748,19 @@
                 <w:szCs w:val="24"/>
               </w:rPr>
             </w:pPr>
+            <w:r>
+              <w:rPr>
+                <w:rFonts w:ascii="Gill Sans Nova" w:hAnsi="Gill Sans Nova"/>
+                <w:sz w:val="24"/>
+                <w:szCs w:val="24"/>
+              </w:rPr>
+              <w:t>void</w:t>
+            </w:r>
           </w:p>
         </w:tc>
         <w:tc>
           <w:tcPr>
-            <w:tcW w:w="3150" w:type="dxa"/>
-            <w:shd w:val="clear" w:color="auto" w:fill="AEAAAA" w:themeFill="background2" w:themeFillShade="BF"/>
+            <w:tcW w:w="1670" w:type="dxa"/>
           </w:tcPr>
           <w:p>
             <w:pPr>
@@ -3736,12 +3771,19 @@
                 <w:szCs w:val="24"/>
               </w:rPr>
             </w:pPr>
+            <w:r>
+              <w:rPr>
+                <w:rFonts w:ascii="Gill Sans Nova" w:hAnsi="Gill Sans Nova"/>
+                <w:sz w:val="24"/>
+                <w:szCs w:val="24"/>
+              </w:rPr>
+              <w:t>none</w:t>
+            </w:r>
           </w:p>
         </w:tc>
         <w:tc>
           <w:tcPr>
-            <w:tcW w:w="5261" w:type="dxa"/>
-            <w:shd w:val="clear" w:color="auto" w:fill="AEAAAA" w:themeFill="background2" w:themeFillShade="BF"/>
+            <w:tcW w:w="5572" w:type="dxa"/>
           </w:tcPr>
           <w:p>
             <w:pPr>
@@ -3752,17 +3794,22 @@
                 <w:szCs w:val="24"/>
               </w:rPr>
             </w:pPr>
+            <w:r>
+              <w:rPr>
+                <w:rFonts w:ascii="Gill Sans Nova" w:hAnsi="Gill Sans Nova"/>
+                <w:sz w:val="24"/>
+                <w:szCs w:val="24"/>
+              </w:rPr>
+              <w:t>displays the default (unsolved) menu and accepts input</w:t>
+            </w:r>
           </w:p>
         </w:tc>
       </w:tr>
       <w:tr>
-        <w:trPr>
-          <w:trHeight w:val="720"/>
-        </w:trPr>
         <w:tc>
           <w:tcPr>
             <w:cnfStyle w:val="001000000000" w:firstRow="0" w:lastRow="0" w:firstColumn="1" w:lastColumn="0" w:oddVBand="0" w:evenVBand="0" w:oddHBand="0" w:evenHBand="0" w:firstRowFirstColumn="0" w:firstRowLastColumn="0" w:lastRowFirstColumn="0" w:lastRowLastColumn="0"/>
-            <w:tcW w:w="3055" w:type="dxa"/>
+            <w:tcW w:w="2532" w:type="dxa"/>
           </w:tcPr>
           <w:p>
             <w:pPr>
@@ -3772,11 +3819,39 @@
                 <w:szCs w:val="24"/>
               </w:rPr>
             </w:pPr>
+            <w:proofErr w:type="spellStart"/>
+            <w:proofErr w:type="gramStart"/>
+            <w:r>
+              <w:rPr>
+                <w:rFonts w:ascii="Gill Sans Nova" w:hAnsi="Gill Sans Nova"/>
+                <w:sz w:val="24"/>
+                <w:szCs w:val="24"/>
+              </w:rPr>
+              <w:t>menuSolved</w:t>
+            </w:r>
+            <w:proofErr w:type="spellEnd"/>
+            <w:r>
+              <w:rPr>
+                <w:rFonts w:ascii="Gill Sans Nova" w:hAnsi="Gill Sans Nova"/>
+                <w:sz w:val="24"/>
+                <w:szCs w:val="24"/>
+              </w:rPr>
+              <w:t>(</w:t>
+            </w:r>
+            <w:proofErr w:type="gramEnd"/>
+            <w:r>
+              <w:rPr>
+                <w:rFonts w:ascii="Gill Sans Nova" w:hAnsi="Gill Sans Nova"/>
+                <w:sz w:val="24"/>
+                <w:szCs w:val="24"/>
+              </w:rPr>
+              <w:t>)</w:t>
+            </w:r>
           </w:p>
         </w:tc>
         <w:tc>
           <w:tcPr>
-            <w:tcW w:w="1530" w:type="dxa"/>
+            <w:tcW w:w="931" w:type="dxa"/>
           </w:tcPr>
           <w:p>
             <w:pPr>
@@ -3787,11 +3862,19 @@
                 <w:szCs w:val="24"/>
               </w:rPr>
             </w:pPr>
+            <w:r>
+              <w:rPr>
+                <w:rFonts w:ascii="Gill Sans Nova" w:hAnsi="Gill Sans Nova"/>
+                <w:sz w:val="24"/>
+                <w:szCs w:val="24"/>
+              </w:rPr>
+              <w:t>void</w:t>
+            </w:r>
           </w:p>
         </w:tc>
         <w:tc>
           <w:tcPr>
-            <w:tcW w:w="3150" w:type="dxa"/>
+            <w:tcW w:w="1670" w:type="dxa"/>
           </w:tcPr>
           <w:p>
             <w:pPr>
@@ -3802,11 +3885,19 @@
                 <w:szCs w:val="24"/>
               </w:rPr>
             </w:pPr>
+            <w:r>
+              <w:rPr>
+                <w:rFonts w:ascii="Gill Sans Nova" w:hAnsi="Gill Sans Nova"/>
+                <w:sz w:val="24"/>
+                <w:szCs w:val="24"/>
+              </w:rPr>
+              <w:t>none</w:t>
+            </w:r>
           </w:p>
         </w:tc>
         <w:tc>
           <w:tcPr>
-            <w:tcW w:w="5261" w:type="dxa"/>
+            <w:tcW w:w="5572" w:type="dxa"/>
           </w:tcPr>
           <w:p>
             <w:pPr>
@@ -3817,19 +3908,25 @@
                 <w:szCs w:val="24"/>
               </w:rPr>
             </w:pPr>
+            <w:r>
+              <w:rPr>
+                <w:rFonts w:ascii="Gill Sans Nova" w:hAnsi="Gill Sans Nova"/>
+                <w:sz w:val="24"/>
+                <w:szCs w:val="24"/>
+              </w:rPr>
+              <w:t>displays the solved menu and accepts input</w:t>
+            </w:r>
           </w:p>
         </w:tc>
       </w:tr>
       <w:tr>
         <w:trPr>
           <w:cnfStyle w:val="000000100000" w:firstRow="0" w:lastRow="0" w:firstColumn="0" w:lastColumn="0" w:oddVBand="0" w:evenVBand="0" w:oddHBand="1" w:evenHBand="0" w:firstRowFirstColumn="0" w:firstRowLastColumn="0" w:lastRowFirstColumn="0" w:lastRowLastColumn="0"/>
-          <w:trHeight w:val="720"/>
         </w:trPr>
         <w:tc>
           <w:tcPr>
             <w:cnfStyle w:val="001000000000" w:firstRow="0" w:lastRow="0" w:firstColumn="1" w:lastColumn="0" w:oddVBand="0" w:evenVBand="0" w:oddHBand="0" w:evenHBand="0" w:firstRowFirstColumn="0" w:firstRowLastColumn="0" w:lastRowFirstColumn="0" w:lastRowLastColumn="0"/>
-            <w:tcW w:w="3055" w:type="dxa"/>
-            <w:shd w:val="clear" w:color="auto" w:fill="AEAAAA" w:themeFill="background2" w:themeFillShade="BF"/>
+            <w:tcW w:w="2532" w:type="dxa"/>
           </w:tcPr>
           <w:p>
             <w:pPr>
@@ -3839,12 +3936,39 @@
                 <w:szCs w:val="24"/>
               </w:rPr>
             </w:pPr>
+            <w:proofErr w:type="spellStart"/>
+            <w:proofErr w:type="gramStart"/>
+            <w:r>
+              <w:rPr>
+                <w:rFonts w:ascii="Gill Sans Nova" w:hAnsi="Gill Sans Nova"/>
+                <w:sz w:val="24"/>
+                <w:szCs w:val="24"/>
+              </w:rPr>
+              <w:t>exitGame</w:t>
+            </w:r>
+            <w:proofErr w:type="spellEnd"/>
+            <w:r>
+              <w:rPr>
+                <w:rFonts w:ascii="Gill Sans Nova" w:hAnsi="Gill Sans Nova"/>
+                <w:sz w:val="24"/>
+                <w:szCs w:val="24"/>
+              </w:rPr>
+              <w:t>(</w:t>
+            </w:r>
+            <w:proofErr w:type="gramEnd"/>
+            <w:r>
+              <w:rPr>
+                <w:rFonts w:ascii="Gill Sans Nova" w:hAnsi="Gill Sans Nova"/>
+                <w:sz w:val="24"/>
+                <w:szCs w:val="24"/>
+              </w:rPr>
+              <w:t>)</w:t>
+            </w:r>
           </w:p>
         </w:tc>
         <w:tc>
           <w:tcPr>
-            <w:tcW w:w="1530" w:type="dxa"/>
-            <w:shd w:val="clear" w:color="auto" w:fill="AEAAAA" w:themeFill="background2" w:themeFillShade="BF"/>
+            <w:tcW w:w="931" w:type="dxa"/>
           </w:tcPr>
           <w:p>
             <w:pPr>
@@ -3855,12 +3979,19 @@
                 <w:szCs w:val="24"/>
               </w:rPr>
             </w:pPr>
+            <w:r>
+              <w:rPr>
+                <w:rFonts w:ascii="Gill Sans Nova" w:hAnsi="Gill Sans Nova"/>
+                <w:sz w:val="24"/>
+                <w:szCs w:val="24"/>
+              </w:rPr>
+              <w:t>bool</w:t>
+            </w:r>
           </w:p>
         </w:tc>
         <w:tc>
           <w:tcPr>
-            <w:tcW w:w="3150" w:type="dxa"/>
-            <w:shd w:val="clear" w:color="auto" w:fill="AEAAAA" w:themeFill="background2" w:themeFillShade="BF"/>
+            <w:tcW w:w="1670" w:type="dxa"/>
           </w:tcPr>
           <w:p>
             <w:pPr>
@@ -3871,12 +4002,19 @@
                 <w:szCs w:val="24"/>
               </w:rPr>
             </w:pPr>
+            <w:r>
+              <w:rPr>
+                <w:rFonts w:ascii="Gill Sans Nova" w:hAnsi="Gill Sans Nova"/>
+                <w:sz w:val="24"/>
+                <w:szCs w:val="24"/>
+              </w:rPr>
+              <w:t>none</w:t>
+            </w:r>
           </w:p>
         </w:tc>
         <w:tc>
           <w:tcPr>
-            <w:tcW w:w="5261" w:type="dxa"/>
-            <w:shd w:val="clear" w:color="auto" w:fill="AEAAAA" w:themeFill="background2" w:themeFillShade="BF"/>
+            <w:tcW w:w="5572" w:type="dxa"/>
           </w:tcPr>
           <w:p>
             <w:pPr>
@@ -3887,17 +4025,22 @@
                 <w:szCs w:val="24"/>
               </w:rPr>
             </w:pPr>
+            <w:r>
+              <w:rPr>
+                <w:rFonts w:ascii="Gill Sans Nova" w:hAnsi="Gill Sans Nova"/>
+                <w:sz w:val="24"/>
+                <w:szCs w:val="24"/>
+              </w:rPr>
+              <w:t>closes application</w:t>
+            </w:r>
           </w:p>
         </w:tc>
       </w:tr>
       <w:tr>
-        <w:trPr>
-          <w:trHeight w:val="720"/>
-        </w:trPr>
         <w:tc>
           <w:tcPr>
             <w:cnfStyle w:val="001000000000" w:firstRow="0" w:lastRow="0" w:firstColumn="1" w:lastColumn="0" w:oddVBand="0" w:evenVBand="0" w:oddHBand="0" w:evenHBand="0" w:firstRowFirstColumn="0" w:firstRowLastColumn="0" w:lastRowFirstColumn="0" w:lastRowLastColumn="0"/>
-            <w:tcW w:w="3055" w:type="dxa"/>
+            <w:tcW w:w="2532" w:type="dxa"/>
           </w:tcPr>
           <w:p>
             <w:pPr>
@@ -3907,11 +4050,39 @@
                 <w:szCs w:val="24"/>
               </w:rPr>
             </w:pPr>
+            <w:proofErr w:type="spellStart"/>
+            <w:proofErr w:type="gramStart"/>
+            <w:r>
+              <w:rPr>
+                <w:rFonts w:ascii="Gill Sans Nova" w:hAnsi="Gill Sans Nova"/>
+                <w:sz w:val="24"/>
+                <w:szCs w:val="24"/>
+              </w:rPr>
+              <w:t>howToPlay</w:t>
+            </w:r>
+            <w:proofErr w:type="spellEnd"/>
+            <w:r>
+              <w:rPr>
+                <w:rFonts w:ascii="Gill Sans Nova" w:hAnsi="Gill Sans Nova"/>
+                <w:sz w:val="24"/>
+                <w:szCs w:val="24"/>
+              </w:rPr>
+              <w:t>(</w:t>
+            </w:r>
+            <w:proofErr w:type="gramEnd"/>
+            <w:r>
+              <w:rPr>
+                <w:rFonts w:ascii="Gill Sans Nova" w:hAnsi="Gill Sans Nova"/>
+                <w:sz w:val="24"/>
+                <w:szCs w:val="24"/>
+              </w:rPr>
+              <w:t>)</w:t>
+            </w:r>
           </w:p>
         </w:tc>
         <w:tc>
           <w:tcPr>
-            <w:tcW w:w="1530" w:type="dxa"/>
+            <w:tcW w:w="931" w:type="dxa"/>
           </w:tcPr>
           <w:p>
             <w:pPr>
@@ -3922,11 +4093,19 @@
                 <w:szCs w:val="24"/>
               </w:rPr>
             </w:pPr>
+            <w:r>
+              <w:rPr>
+                <w:rFonts w:ascii="Gill Sans Nova" w:hAnsi="Gill Sans Nova"/>
+                <w:sz w:val="24"/>
+                <w:szCs w:val="24"/>
+              </w:rPr>
+              <w:t>void</w:t>
+            </w:r>
           </w:p>
         </w:tc>
         <w:tc>
           <w:tcPr>
-            <w:tcW w:w="3150" w:type="dxa"/>
+            <w:tcW w:w="1670" w:type="dxa"/>
           </w:tcPr>
           <w:p>
             <w:pPr>
@@ -3937,11 +4116,19 @@
                 <w:szCs w:val="24"/>
               </w:rPr>
             </w:pPr>
+            <w:r>
+              <w:rPr>
+                <w:rFonts w:ascii="Gill Sans Nova" w:hAnsi="Gill Sans Nova"/>
+                <w:sz w:val="24"/>
+                <w:szCs w:val="24"/>
+              </w:rPr>
+              <w:t>none</w:t>
+            </w:r>
           </w:p>
         </w:tc>
         <w:tc>
           <w:tcPr>
-            <w:tcW w:w="5261" w:type="dxa"/>
+            <w:tcW w:w="5572" w:type="dxa"/>
           </w:tcPr>
           <w:p>
             <w:pPr>
@@ -3952,34 +4139,69 @@
                 <w:szCs w:val="24"/>
               </w:rPr>
             </w:pPr>
+            <w:r>
+              <w:rPr>
+                <w:rFonts w:ascii="Gill Sans Nova" w:hAnsi="Gill Sans Nova"/>
+                <w:sz w:val="24"/>
+                <w:szCs w:val="24"/>
+              </w:rPr>
+              <w:t>shows rules of game</w:t>
+            </w:r>
           </w:p>
         </w:tc>
       </w:tr>
       <w:tr>
         <w:trPr>
           <w:cnfStyle w:val="000000100000" w:firstRow="0" w:lastRow="0" w:firstColumn="0" w:lastColumn="0" w:oddVBand="0" w:evenVBand="0" w:oddHBand="1" w:evenHBand="0" w:firstRowFirstColumn="0" w:firstRowLastColumn="0" w:lastRowFirstColumn="0" w:lastRowLastColumn="0"/>
-          <w:trHeight w:val="720"/>
         </w:trPr>
         <w:tc>
           <w:tcPr>
             <w:cnfStyle w:val="001000000000" w:firstRow="0" w:lastRow="0" w:firstColumn="1" w:lastColumn="0" w:oddVBand="0" w:evenVBand="0" w:oddHBand="0" w:evenHBand="0" w:firstRowFirstColumn="0" w:firstRowLastColumn="0" w:lastRowFirstColumn="0" w:lastRowLastColumn="0"/>
-            <w:tcW w:w="3055" w:type="dxa"/>
-            <w:shd w:val="clear" w:color="auto" w:fill="AEAAAA" w:themeFill="background2" w:themeFillShade="BF"/>
+            <w:tcW w:w="2532" w:type="dxa"/>
           </w:tcPr>
           <w:p>
             <w:pPr>
               <w:rPr>
                 <w:rFonts w:ascii="Gill Sans Nova" w:hAnsi="Gill Sans Nova"/>
+                <w:b w:val="0"/>
+                <w:bCs w:val="0"/>
                 <w:sz w:val="24"/>
                 <w:szCs w:val="24"/>
               </w:rPr>
             </w:pPr>
+            <w:proofErr w:type="spellStart"/>
+            <w:proofErr w:type="gramStart"/>
+            <w:r>
+              <w:rPr>
+                <w:rFonts w:ascii="Gill Sans Nova" w:hAnsi="Gill Sans Nova"/>
+                <w:sz w:val="24"/>
+                <w:szCs w:val="24"/>
+              </w:rPr>
+              <w:t>startGame</w:t>
+            </w:r>
+            <w:proofErr w:type="spellEnd"/>
+            <w:r>
+              <w:rPr>
+                <w:rFonts w:ascii="Gill Sans Nova" w:hAnsi="Gill Sans Nova"/>
+                <w:sz w:val="24"/>
+                <w:szCs w:val="24"/>
+              </w:rPr>
+              <w:t>(</w:t>
+            </w:r>
+            <w:proofErr w:type="gramEnd"/>
+            <w:r>
+              <w:rPr>
+                <w:rFonts w:ascii="Gill Sans Nova" w:hAnsi="Gill Sans Nova"/>
+                <w:sz w:val="24"/>
+                <w:szCs w:val="24"/>
+              </w:rPr>
+              <w:t>)</w:t>
+            </w:r>
           </w:p>
         </w:tc>
         <w:tc>
           <w:tcPr>
-            <w:tcW w:w="1530" w:type="dxa"/>
-            <w:shd w:val="clear" w:color="auto" w:fill="AEAAAA" w:themeFill="background2" w:themeFillShade="BF"/>
+            <w:tcW w:w="931" w:type="dxa"/>
           </w:tcPr>
           <w:p>
             <w:pPr>
@@ -3990,12 +4212,19 @@
                 <w:szCs w:val="24"/>
               </w:rPr>
             </w:pPr>
+            <w:r>
+              <w:rPr>
+                <w:rFonts w:ascii="Gill Sans Nova" w:hAnsi="Gill Sans Nova"/>
+                <w:sz w:val="24"/>
+                <w:szCs w:val="24"/>
+              </w:rPr>
+              <w:t>void</w:t>
+            </w:r>
           </w:p>
         </w:tc>
         <w:tc>
           <w:tcPr>
-            <w:tcW w:w="3150" w:type="dxa"/>
-            <w:shd w:val="clear" w:color="auto" w:fill="AEAAAA" w:themeFill="background2" w:themeFillShade="BF"/>
+            <w:tcW w:w="1670" w:type="dxa"/>
           </w:tcPr>
           <w:p>
             <w:pPr>
@@ -4006,12 +4235,19 @@
                 <w:szCs w:val="24"/>
               </w:rPr>
             </w:pPr>
+            <w:r>
+              <w:rPr>
+                <w:rFonts w:ascii="Gill Sans Nova" w:hAnsi="Gill Sans Nova"/>
+                <w:sz w:val="24"/>
+                <w:szCs w:val="24"/>
+              </w:rPr>
+              <w:t>none</w:t>
+            </w:r>
           </w:p>
         </w:tc>
         <w:tc>
           <w:tcPr>
-            <w:tcW w:w="5261" w:type="dxa"/>
-            <w:shd w:val="clear" w:color="auto" w:fill="AEAAAA" w:themeFill="background2" w:themeFillShade="BF"/>
+            <w:tcW w:w="5572" w:type="dxa"/>
           </w:tcPr>
           <w:p>
             <w:pPr>
@@ -4022,17 +4258,22 @@
                 <w:szCs w:val="24"/>
               </w:rPr>
             </w:pPr>
+            <w:r>
+              <w:rPr>
+                <w:rFonts w:ascii="Gill Sans Nova" w:hAnsi="Gill Sans Nova"/>
+                <w:sz w:val="24"/>
+                <w:szCs w:val="24"/>
+              </w:rPr>
+              <w:t>starts the game</w:t>
+            </w:r>
           </w:p>
         </w:tc>
       </w:tr>
       <w:tr>
-        <w:trPr>
-          <w:trHeight w:val="720"/>
-        </w:trPr>
         <w:tc>
           <w:tcPr>
             <w:cnfStyle w:val="001000000000" w:firstRow="0" w:lastRow="0" w:firstColumn="1" w:lastColumn="0" w:oddVBand="0" w:evenVBand="0" w:oddHBand="0" w:evenHBand="0" w:firstRowFirstColumn="0" w:firstRowLastColumn="0" w:lastRowFirstColumn="0" w:lastRowLastColumn="0"/>
-            <w:tcW w:w="3055" w:type="dxa"/>
+            <w:tcW w:w="2532" w:type="dxa"/>
           </w:tcPr>
           <w:p>
             <w:pPr>
@@ -4042,11 +4283,29 @@
                 <w:szCs w:val="24"/>
               </w:rPr>
             </w:pPr>
+            <w:proofErr w:type="gramStart"/>
+            <w:r>
+              <w:rPr>
+                <w:rFonts w:ascii="Gill Sans Nova" w:hAnsi="Gill Sans Nova"/>
+                <w:sz w:val="24"/>
+                <w:szCs w:val="24"/>
+              </w:rPr>
+              <w:t>Type(</w:t>
+            </w:r>
+            <w:proofErr w:type="gramEnd"/>
+            <w:r>
+              <w:rPr>
+                <w:rFonts w:ascii="Gill Sans Nova" w:hAnsi="Gill Sans Nova"/>
+                <w:sz w:val="24"/>
+                <w:szCs w:val="24"/>
+              </w:rPr>
+              <w:t>)</w:t>
+            </w:r>
           </w:p>
         </w:tc>
         <w:tc>
           <w:tcPr>
-            <w:tcW w:w="1530" w:type="dxa"/>
+            <w:tcW w:w="931" w:type="dxa"/>
           </w:tcPr>
           <w:p>
             <w:pPr>
@@ -4057,11 +4316,19 @@
                 <w:szCs w:val="24"/>
               </w:rPr>
             </w:pPr>
+            <w:r>
+              <w:rPr>
+                <w:rFonts w:ascii="Gill Sans Nova" w:hAnsi="Gill Sans Nova"/>
+                <w:sz w:val="24"/>
+                <w:szCs w:val="24"/>
+              </w:rPr>
+              <w:t>void</w:t>
+            </w:r>
           </w:p>
         </w:tc>
         <w:tc>
           <w:tcPr>
-            <w:tcW w:w="3150" w:type="dxa"/>
+            <w:tcW w:w="1670" w:type="dxa"/>
           </w:tcPr>
           <w:p>
             <w:pPr>
@@ -4072,11 +4339,19 @@
                 <w:szCs w:val="24"/>
               </w:rPr>
             </w:pPr>
+            <w:r>
+              <w:rPr>
+                <w:rFonts w:ascii="Gill Sans Nova" w:hAnsi="Gill Sans Nova"/>
+                <w:sz w:val="24"/>
+                <w:szCs w:val="24"/>
+              </w:rPr>
+              <w:t>none</w:t>
+            </w:r>
           </w:p>
         </w:tc>
         <w:tc>
           <w:tcPr>
-            <w:tcW w:w="5261" w:type="dxa"/>
+            <w:tcW w:w="5572" w:type="dxa"/>
           </w:tcPr>
           <w:p>
             <w:pPr>
@@ -4087,1154 +4362,30 @@
                 <w:szCs w:val="24"/>
               </w:rPr>
             </w:pPr>
-          </w:p>
-        </w:tc>
-      </w:tr>
-      <w:tr>
-        <w:trPr>
-          <w:cnfStyle w:val="000000100000" w:firstRow="0" w:lastRow="0" w:firstColumn="0" w:lastColumn="0" w:oddVBand="0" w:evenVBand="0" w:oddHBand="1" w:evenHBand="0" w:firstRowFirstColumn="0" w:firstRowLastColumn="0" w:lastRowFirstColumn="0" w:lastRowLastColumn="0"/>
-          <w:trHeight w:val="720"/>
-        </w:trPr>
-        <w:tc>
-          <w:tcPr>
-            <w:cnfStyle w:val="001000000000" w:firstRow="0" w:lastRow="0" w:firstColumn="1" w:lastColumn="0" w:oddVBand="0" w:evenVBand="0" w:oddHBand="0" w:evenHBand="0" w:firstRowFirstColumn="0" w:firstRowLastColumn="0" w:lastRowFirstColumn="0" w:lastRowLastColumn="0"/>
-            <w:tcW w:w="3055" w:type="dxa"/>
-            <w:shd w:val="clear" w:color="auto" w:fill="AEAAAA" w:themeFill="background2" w:themeFillShade="BF"/>
-          </w:tcPr>
-          <w:p>
-            <w:pPr>
-              <w:rPr>
-                <w:rFonts w:ascii="Gill Sans Nova" w:hAnsi="Gill Sans Nova"/>
-                <w:sz w:val="24"/>
-                <w:szCs w:val="24"/>
-              </w:rPr>
-            </w:pPr>
-          </w:p>
-        </w:tc>
-        <w:tc>
-          <w:tcPr>
-            <w:tcW w:w="1530" w:type="dxa"/>
-            <w:shd w:val="clear" w:color="auto" w:fill="AEAAAA" w:themeFill="background2" w:themeFillShade="BF"/>
-          </w:tcPr>
-          <w:p>
-            <w:pPr>
-              <w:cnfStyle w:val="000000100000" w:firstRow="0" w:lastRow="0" w:firstColumn="0" w:lastColumn="0" w:oddVBand="0" w:evenVBand="0" w:oddHBand="1" w:evenHBand="0" w:firstRowFirstColumn="0" w:firstRowLastColumn="0" w:lastRowFirstColumn="0" w:lastRowLastColumn="0"/>
-              <w:rPr>
-                <w:rFonts w:ascii="Gill Sans Nova" w:hAnsi="Gill Sans Nova"/>
-                <w:sz w:val="24"/>
-                <w:szCs w:val="24"/>
-              </w:rPr>
-            </w:pPr>
-          </w:p>
-        </w:tc>
-        <w:tc>
-          <w:tcPr>
-            <w:tcW w:w="3150" w:type="dxa"/>
-            <w:shd w:val="clear" w:color="auto" w:fill="AEAAAA" w:themeFill="background2" w:themeFillShade="BF"/>
-          </w:tcPr>
-          <w:p>
-            <w:pPr>
-              <w:cnfStyle w:val="000000100000" w:firstRow="0" w:lastRow="0" w:firstColumn="0" w:lastColumn="0" w:oddVBand="0" w:evenVBand="0" w:oddHBand="1" w:evenHBand="0" w:firstRowFirstColumn="0" w:firstRowLastColumn="0" w:lastRowFirstColumn="0" w:lastRowLastColumn="0"/>
-              <w:rPr>
-                <w:rFonts w:ascii="Gill Sans Nova" w:hAnsi="Gill Sans Nova"/>
-                <w:sz w:val="24"/>
-                <w:szCs w:val="24"/>
-              </w:rPr>
-            </w:pPr>
-          </w:p>
-        </w:tc>
-        <w:tc>
-          <w:tcPr>
-            <w:tcW w:w="5261" w:type="dxa"/>
-            <w:shd w:val="clear" w:color="auto" w:fill="AEAAAA" w:themeFill="background2" w:themeFillShade="BF"/>
-          </w:tcPr>
-          <w:p>
-            <w:pPr>
-              <w:cnfStyle w:val="000000100000" w:firstRow="0" w:lastRow="0" w:firstColumn="0" w:lastColumn="0" w:oddVBand="0" w:evenVBand="0" w:oddHBand="1" w:evenHBand="0" w:firstRowFirstColumn="0" w:firstRowLastColumn="0" w:lastRowFirstColumn="0" w:lastRowLastColumn="0"/>
-              <w:rPr>
-                <w:rFonts w:ascii="Gill Sans Nova" w:hAnsi="Gill Sans Nova"/>
-                <w:sz w:val="24"/>
-                <w:szCs w:val="24"/>
-              </w:rPr>
-            </w:pPr>
-          </w:p>
-        </w:tc>
-      </w:tr>
-      <w:tr>
-        <w:trPr>
-          <w:trHeight w:val="720"/>
-        </w:trPr>
-        <w:tc>
-          <w:tcPr>
-            <w:cnfStyle w:val="001000000000" w:firstRow="0" w:lastRow="0" w:firstColumn="1" w:lastColumn="0" w:oddVBand="0" w:evenVBand="0" w:oddHBand="0" w:evenHBand="0" w:firstRowFirstColumn="0" w:firstRowLastColumn="0" w:lastRowFirstColumn="0" w:lastRowLastColumn="0"/>
-            <w:tcW w:w="3055" w:type="dxa"/>
-            <w:shd w:val="clear" w:color="auto" w:fill="FFFFFF" w:themeFill="background1"/>
-          </w:tcPr>
-          <w:p>
-            <w:pPr>
-              <w:rPr>
-                <w:rFonts w:ascii="Gill Sans Nova" w:hAnsi="Gill Sans Nova"/>
-                <w:sz w:val="24"/>
-                <w:szCs w:val="24"/>
-              </w:rPr>
-            </w:pPr>
-          </w:p>
-        </w:tc>
-        <w:tc>
-          <w:tcPr>
-            <w:tcW w:w="1530" w:type="dxa"/>
-            <w:shd w:val="clear" w:color="auto" w:fill="FFFFFF" w:themeFill="background1"/>
-          </w:tcPr>
-          <w:p>
-            <w:pPr>
-              <w:cnfStyle w:val="000000000000" w:firstRow="0" w:lastRow="0" w:firstColumn="0" w:lastColumn="0" w:oddVBand="0" w:evenVBand="0" w:oddHBand="0" w:evenHBand="0" w:firstRowFirstColumn="0" w:firstRowLastColumn="0" w:lastRowFirstColumn="0" w:lastRowLastColumn="0"/>
-              <w:rPr>
-                <w:rFonts w:ascii="Gill Sans Nova" w:hAnsi="Gill Sans Nova"/>
-                <w:sz w:val="24"/>
-                <w:szCs w:val="24"/>
-              </w:rPr>
-            </w:pPr>
-          </w:p>
-        </w:tc>
-        <w:tc>
-          <w:tcPr>
-            <w:tcW w:w="3150" w:type="dxa"/>
-            <w:shd w:val="clear" w:color="auto" w:fill="FFFFFF" w:themeFill="background1"/>
-          </w:tcPr>
-          <w:p>
-            <w:pPr>
-              <w:cnfStyle w:val="000000000000" w:firstRow="0" w:lastRow="0" w:firstColumn="0" w:lastColumn="0" w:oddVBand="0" w:evenVBand="0" w:oddHBand="0" w:evenHBand="0" w:firstRowFirstColumn="0" w:firstRowLastColumn="0" w:lastRowFirstColumn="0" w:lastRowLastColumn="0"/>
-              <w:rPr>
-                <w:rFonts w:ascii="Gill Sans Nova" w:hAnsi="Gill Sans Nova"/>
-                <w:sz w:val="24"/>
-                <w:szCs w:val="24"/>
-              </w:rPr>
-            </w:pPr>
-          </w:p>
-        </w:tc>
-        <w:tc>
-          <w:tcPr>
-            <w:tcW w:w="5261" w:type="dxa"/>
-            <w:shd w:val="clear" w:color="auto" w:fill="FFFFFF" w:themeFill="background1"/>
-          </w:tcPr>
-          <w:p>
-            <w:pPr>
-              <w:cnfStyle w:val="000000000000" w:firstRow="0" w:lastRow="0" w:firstColumn="0" w:lastColumn="0" w:oddVBand="0" w:evenVBand="0" w:oddHBand="0" w:evenHBand="0" w:firstRowFirstColumn="0" w:firstRowLastColumn="0" w:lastRowFirstColumn="0" w:lastRowLastColumn="0"/>
-              <w:rPr>
-                <w:rFonts w:ascii="Gill Sans Nova" w:hAnsi="Gill Sans Nova"/>
-                <w:sz w:val="24"/>
-                <w:szCs w:val="24"/>
-              </w:rPr>
-            </w:pPr>
-          </w:p>
-        </w:tc>
-      </w:tr>
-      <w:tr>
-        <w:trPr>
-          <w:cnfStyle w:val="000000100000" w:firstRow="0" w:lastRow="0" w:firstColumn="0" w:lastColumn="0" w:oddVBand="0" w:evenVBand="0" w:oddHBand="1" w:evenHBand="0" w:firstRowFirstColumn="0" w:firstRowLastColumn="0" w:lastRowFirstColumn="0" w:lastRowLastColumn="0"/>
-          <w:trHeight w:val="720"/>
-        </w:trPr>
-        <w:tc>
-          <w:tcPr>
-            <w:cnfStyle w:val="001000000000" w:firstRow="0" w:lastRow="0" w:firstColumn="1" w:lastColumn="0" w:oddVBand="0" w:evenVBand="0" w:oddHBand="0" w:evenHBand="0" w:firstRowFirstColumn="0" w:firstRowLastColumn="0" w:lastRowFirstColumn="0" w:lastRowLastColumn="0"/>
-            <w:tcW w:w="3055" w:type="dxa"/>
-            <w:shd w:val="clear" w:color="auto" w:fill="AEAAAA" w:themeFill="background2" w:themeFillShade="BF"/>
-          </w:tcPr>
-          <w:p>
-            <w:pPr>
-              <w:rPr>
-                <w:rFonts w:ascii="Gill Sans Nova" w:hAnsi="Gill Sans Nova"/>
-                <w:sz w:val="24"/>
-                <w:szCs w:val="24"/>
-              </w:rPr>
-            </w:pPr>
-          </w:p>
-        </w:tc>
-        <w:tc>
-          <w:tcPr>
-            <w:tcW w:w="1530" w:type="dxa"/>
-            <w:shd w:val="clear" w:color="auto" w:fill="AEAAAA" w:themeFill="background2" w:themeFillShade="BF"/>
-          </w:tcPr>
-          <w:p>
-            <w:pPr>
-              <w:cnfStyle w:val="000000100000" w:firstRow="0" w:lastRow="0" w:firstColumn="0" w:lastColumn="0" w:oddVBand="0" w:evenVBand="0" w:oddHBand="1" w:evenHBand="0" w:firstRowFirstColumn="0" w:firstRowLastColumn="0" w:lastRowFirstColumn="0" w:lastRowLastColumn="0"/>
-              <w:rPr>
-                <w:rFonts w:ascii="Gill Sans Nova" w:hAnsi="Gill Sans Nova"/>
-                <w:sz w:val="24"/>
-                <w:szCs w:val="24"/>
-              </w:rPr>
-            </w:pPr>
-          </w:p>
-        </w:tc>
-        <w:tc>
-          <w:tcPr>
-            <w:tcW w:w="3150" w:type="dxa"/>
-            <w:shd w:val="clear" w:color="auto" w:fill="AEAAAA" w:themeFill="background2" w:themeFillShade="BF"/>
-          </w:tcPr>
-          <w:p>
-            <w:pPr>
-              <w:cnfStyle w:val="000000100000" w:firstRow="0" w:lastRow="0" w:firstColumn="0" w:lastColumn="0" w:oddVBand="0" w:evenVBand="0" w:oddHBand="1" w:evenHBand="0" w:firstRowFirstColumn="0" w:firstRowLastColumn="0" w:lastRowFirstColumn="0" w:lastRowLastColumn="0"/>
-              <w:rPr>
-                <w:rFonts w:ascii="Gill Sans Nova" w:hAnsi="Gill Sans Nova"/>
-                <w:sz w:val="24"/>
-                <w:szCs w:val="24"/>
-              </w:rPr>
-            </w:pPr>
-          </w:p>
-        </w:tc>
-        <w:tc>
-          <w:tcPr>
-            <w:tcW w:w="5261" w:type="dxa"/>
-            <w:shd w:val="clear" w:color="auto" w:fill="AEAAAA" w:themeFill="background2" w:themeFillShade="BF"/>
-          </w:tcPr>
-          <w:p>
-            <w:pPr>
-              <w:cnfStyle w:val="000000100000" w:firstRow="0" w:lastRow="0" w:firstColumn="0" w:lastColumn="0" w:oddVBand="0" w:evenVBand="0" w:oddHBand="1" w:evenHBand="0" w:firstRowFirstColumn="0" w:firstRowLastColumn="0" w:lastRowFirstColumn="0" w:lastRowLastColumn="0"/>
-              <w:rPr>
-                <w:rFonts w:ascii="Gill Sans Nova" w:hAnsi="Gill Sans Nova"/>
-                <w:sz w:val="24"/>
-                <w:szCs w:val="24"/>
-              </w:rPr>
-            </w:pPr>
-          </w:p>
-        </w:tc>
-      </w:tr>
-      <w:tr>
-        <w:trPr>
-          <w:trHeight w:val="720"/>
-        </w:trPr>
-        <w:tc>
-          <w:tcPr>
-            <w:cnfStyle w:val="001000000000" w:firstRow="0" w:lastRow="0" w:firstColumn="1" w:lastColumn="0" w:oddVBand="0" w:evenVBand="0" w:oddHBand="0" w:evenHBand="0" w:firstRowFirstColumn="0" w:firstRowLastColumn="0" w:lastRowFirstColumn="0" w:lastRowLastColumn="0"/>
-            <w:tcW w:w="3055" w:type="dxa"/>
-            <w:shd w:val="clear" w:color="auto" w:fill="FFFFFF" w:themeFill="background1"/>
-          </w:tcPr>
-          <w:p>
-            <w:pPr>
-              <w:rPr>
-                <w:rFonts w:ascii="Gill Sans Nova" w:hAnsi="Gill Sans Nova"/>
-                <w:sz w:val="24"/>
-                <w:szCs w:val="24"/>
-              </w:rPr>
-            </w:pPr>
-          </w:p>
-        </w:tc>
-        <w:tc>
-          <w:tcPr>
-            <w:tcW w:w="1530" w:type="dxa"/>
-            <w:shd w:val="clear" w:color="auto" w:fill="FFFFFF" w:themeFill="background1"/>
-          </w:tcPr>
-          <w:p>
-            <w:pPr>
-              <w:cnfStyle w:val="000000000000" w:firstRow="0" w:lastRow="0" w:firstColumn="0" w:lastColumn="0" w:oddVBand="0" w:evenVBand="0" w:oddHBand="0" w:evenHBand="0" w:firstRowFirstColumn="0" w:firstRowLastColumn="0" w:lastRowFirstColumn="0" w:lastRowLastColumn="0"/>
-              <w:rPr>
-                <w:rFonts w:ascii="Gill Sans Nova" w:hAnsi="Gill Sans Nova"/>
-                <w:sz w:val="24"/>
-                <w:szCs w:val="24"/>
-              </w:rPr>
-            </w:pPr>
-          </w:p>
-        </w:tc>
-        <w:tc>
-          <w:tcPr>
-            <w:tcW w:w="3150" w:type="dxa"/>
-            <w:shd w:val="clear" w:color="auto" w:fill="FFFFFF" w:themeFill="background1"/>
-          </w:tcPr>
-          <w:p>
-            <w:pPr>
-              <w:cnfStyle w:val="000000000000" w:firstRow="0" w:lastRow="0" w:firstColumn="0" w:lastColumn="0" w:oddVBand="0" w:evenVBand="0" w:oddHBand="0" w:evenHBand="0" w:firstRowFirstColumn="0" w:firstRowLastColumn="0" w:lastRowFirstColumn="0" w:lastRowLastColumn="0"/>
-              <w:rPr>
-                <w:rFonts w:ascii="Gill Sans Nova" w:hAnsi="Gill Sans Nova"/>
-                <w:sz w:val="24"/>
-                <w:szCs w:val="24"/>
-              </w:rPr>
-            </w:pPr>
-          </w:p>
-        </w:tc>
-        <w:tc>
-          <w:tcPr>
-            <w:tcW w:w="5261" w:type="dxa"/>
-            <w:shd w:val="clear" w:color="auto" w:fill="FFFFFF" w:themeFill="background1"/>
-          </w:tcPr>
-          <w:p>
-            <w:pPr>
-              <w:cnfStyle w:val="000000000000" w:firstRow="0" w:lastRow="0" w:firstColumn="0" w:lastColumn="0" w:oddVBand="0" w:evenVBand="0" w:oddHBand="0" w:evenHBand="0" w:firstRowFirstColumn="0" w:firstRowLastColumn="0" w:lastRowFirstColumn="0" w:lastRowLastColumn="0"/>
-              <w:rPr>
-                <w:rFonts w:ascii="Gill Sans Nova" w:hAnsi="Gill Sans Nova"/>
-                <w:sz w:val="24"/>
-                <w:szCs w:val="24"/>
-              </w:rPr>
-            </w:pPr>
-          </w:p>
-        </w:tc>
-      </w:tr>
-      <w:tr>
-        <w:trPr>
-          <w:cnfStyle w:val="000000100000" w:firstRow="0" w:lastRow="0" w:firstColumn="0" w:lastColumn="0" w:oddVBand="0" w:evenVBand="0" w:oddHBand="1" w:evenHBand="0" w:firstRowFirstColumn="0" w:firstRowLastColumn="0" w:lastRowFirstColumn="0" w:lastRowLastColumn="0"/>
-          <w:trHeight w:val="720"/>
-        </w:trPr>
-        <w:tc>
-          <w:tcPr>
-            <w:cnfStyle w:val="001000000000" w:firstRow="0" w:lastRow="0" w:firstColumn="1" w:lastColumn="0" w:oddVBand="0" w:evenVBand="0" w:oddHBand="0" w:evenHBand="0" w:firstRowFirstColumn="0" w:firstRowLastColumn="0" w:lastRowFirstColumn="0" w:lastRowLastColumn="0"/>
-            <w:tcW w:w="3055" w:type="dxa"/>
-            <w:shd w:val="clear" w:color="auto" w:fill="AEAAAA" w:themeFill="background2" w:themeFillShade="BF"/>
-          </w:tcPr>
-          <w:p>
-            <w:pPr>
-              <w:rPr>
-                <w:rFonts w:ascii="Gill Sans Nova" w:hAnsi="Gill Sans Nova"/>
-                <w:sz w:val="24"/>
-                <w:szCs w:val="24"/>
-              </w:rPr>
-            </w:pPr>
-          </w:p>
-        </w:tc>
-        <w:tc>
-          <w:tcPr>
-            <w:tcW w:w="1530" w:type="dxa"/>
-            <w:shd w:val="clear" w:color="auto" w:fill="AEAAAA" w:themeFill="background2" w:themeFillShade="BF"/>
-          </w:tcPr>
-          <w:p>
-            <w:pPr>
-              <w:cnfStyle w:val="000000100000" w:firstRow="0" w:lastRow="0" w:firstColumn="0" w:lastColumn="0" w:oddVBand="0" w:evenVBand="0" w:oddHBand="1" w:evenHBand="0" w:firstRowFirstColumn="0" w:firstRowLastColumn="0" w:lastRowFirstColumn="0" w:lastRowLastColumn="0"/>
-              <w:rPr>
-                <w:rFonts w:ascii="Gill Sans Nova" w:hAnsi="Gill Sans Nova"/>
-                <w:sz w:val="24"/>
-                <w:szCs w:val="24"/>
-              </w:rPr>
-            </w:pPr>
-          </w:p>
-        </w:tc>
-        <w:tc>
-          <w:tcPr>
-            <w:tcW w:w="3150" w:type="dxa"/>
-            <w:shd w:val="clear" w:color="auto" w:fill="AEAAAA" w:themeFill="background2" w:themeFillShade="BF"/>
-          </w:tcPr>
-          <w:p>
-            <w:pPr>
-              <w:cnfStyle w:val="000000100000" w:firstRow="0" w:lastRow="0" w:firstColumn="0" w:lastColumn="0" w:oddVBand="0" w:evenVBand="0" w:oddHBand="1" w:evenHBand="0" w:firstRowFirstColumn="0" w:firstRowLastColumn="0" w:lastRowFirstColumn="0" w:lastRowLastColumn="0"/>
-              <w:rPr>
-                <w:rFonts w:ascii="Gill Sans Nova" w:hAnsi="Gill Sans Nova"/>
-                <w:sz w:val="24"/>
-                <w:szCs w:val="24"/>
-              </w:rPr>
-            </w:pPr>
-          </w:p>
-        </w:tc>
-        <w:tc>
-          <w:tcPr>
-            <w:tcW w:w="5261" w:type="dxa"/>
-            <w:shd w:val="clear" w:color="auto" w:fill="AEAAAA" w:themeFill="background2" w:themeFillShade="BF"/>
-          </w:tcPr>
-          <w:p>
-            <w:pPr>
-              <w:cnfStyle w:val="000000100000" w:firstRow="0" w:lastRow="0" w:firstColumn="0" w:lastColumn="0" w:oddVBand="0" w:evenVBand="0" w:oddHBand="1" w:evenHBand="0" w:firstRowFirstColumn="0" w:firstRowLastColumn="0" w:lastRowFirstColumn="0" w:lastRowLastColumn="0"/>
-              <w:rPr>
-                <w:rFonts w:ascii="Gill Sans Nova" w:hAnsi="Gill Sans Nova"/>
-                <w:sz w:val="24"/>
-                <w:szCs w:val="24"/>
-              </w:rPr>
-            </w:pPr>
-          </w:p>
-        </w:tc>
-      </w:tr>
-      <w:tr>
-        <w:trPr>
-          <w:trHeight w:val="720"/>
-        </w:trPr>
-        <w:tc>
-          <w:tcPr>
-            <w:cnfStyle w:val="001000000000" w:firstRow="0" w:lastRow="0" w:firstColumn="1" w:lastColumn="0" w:oddVBand="0" w:evenVBand="0" w:oddHBand="0" w:evenHBand="0" w:firstRowFirstColumn="0" w:firstRowLastColumn="0" w:lastRowFirstColumn="0" w:lastRowLastColumn="0"/>
-            <w:tcW w:w="3055" w:type="dxa"/>
-            <w:shd w:val="clear" w:color="auto" w:fill="FFFFFF" w:themeFill="background1"/>
-          </w:tcPr>
-          <w:p>
-            <w:pPr>
-              <w:rPr>
-                <w:rFonts w:ascii="Gill Sans Nova" w:hAnsi="Gill Sans Nova"/>
-                <w:sz w:val="24"/>
-                <w:szCs w:val="24"/>
-              </w:rPr>
-            </w:pPr>
-          </w:p>
-        </w:tc>
-        <w:tc>
-          <w:tcPr>
-            <w:tcW w:w="1530" w:type="dxa"/>
-            <w:shd w:val="clear" w:color="auto" w:fill="FFFFFF" w:themeFill="background1"/>
-          </w:tcPr>
-          <w:p>
-            <w:pPr>
-              <w:cnfStyle w:val="000000000000" w:firstRow="0" w:lastRow="0" w:firstColumn="0" w:lastColumn="0" w:oddVBand="0" w:evenVBand="0" w:oddHBand="0" w:evenHBand="0" w:firstRowFirstColumn="0" w:firstRowLastColumn="0" w:lastRowFirstColumn="0" w:lastRowLastColumn="0"/>
-              <w:rPr>
-                <w:rFonts w:ascii="Gill Sans Nova" w:hAnsi="Gill Sans Nova"/>
-                <w:sz w:val="24"/>
-                <w:szCs w:val="24"/>
-              </w:rPr>
-            </w:pPr>
-          </w:p>
-        </w:tc>
-        <w:tc>
-          <w:tcPr>
-            <w:tcW w:w="3150" w:type="dxa"/>
-            <w:shd w:val="clear" w:color="auto" w:fill="FFFFFF" w:themeFill="background1"/>
-          </w:tcPr>
-          <w:p>
-            <w:pPr>
-              <w:cnfStyle w:val="000000000000" w:firstRow="0" w:lastRow="0" w:firstColumn="0" w:lastColumn="0" w:oddVBand="0" w:evenVBand="0" w:oddHBand="0" w:evenHBand="0" w:firstRowFirstColumn="0" w:firstRowLastColumn="0" w:lastRowFirstColumn="0" w:lastRowLastColumn="0"/>
-              <w:rPr>
-                <w:rFonts w:ascii="Gill Sans Nova" w:hAnsi="Gill Sans Nova"/>
-                <w:sz w:val="24"/>
-                <w:szCs w:val="24"/>
-              </w:rPr>
-            </w:pPr>
-          </w:p>
-        </w:tc>
-        <w:tc>
-          <w:tcPr>
-            <w:tcW w:w="5261" w:type="dxa"/>
-            <w:shd w:val="clear" w:color="auto" w:fill="FFFFFF" w:themeFill="background1"/>
-          </w:tcPr>
-          <w:p>
-            <w:pPr>
-              <w:cnfStyle w:val="000000000000" w:firstRow="0" w:lastRow="0" w:firstColumn="0" w:lastColumn="0" w:oddVBand="0" w:evenVBand="0" w:oddHBand="0" w:evenHBand="0" w:firstRowFirstColumn="0" w:firstRowLastColumn="0" w:lastRowFirstColumn="0" w:lastRowLastColumn="0"/>
-              <w:rPr>
-                <w:rFonts w:ascii="Gill Sans Nova" w:hAnsi="Gill Sans Nova"/>
-                <w:sz w:val="24"/>
-                <w:szCs w:val="24"/>
-              </w:rPr>
-            </w:pPr>
-          </w:p>
-        </w:tc>
-      </w:tr>
-      <w:tr>
-        <w:trPr>
-          <w:cnfStyle w:val="000000100000" w:firstRow="0" w:lastRow="0" w:firstColumn="0" w:lastColumn="0" w:oddVBand="0" w:evenVBand="0" w:oddHBand="1" w:evenHBand="0" w:firstRowFirstColumn="0" w:firstRowLastColumn="0" w:lastRowFirstColumn="0" w:lastRowLastColumn="0"/>
-          <w:trHeight w:val="720"/>
-        </w:trPr>
-        <w:tc>
-          <w:tcPr>
-            <w:cnfStyle w:val="001000000000" w:firstRow="0" w:lastRow="0" w:firstColumn="1" w:lastColumn="0" w:oddVBand="0" w:evenVBand="0" w:oddHBand="0" w:evenHBand="0" w:firstRowFirstColumn="0" w:firstRowLastColumn="0" w:lastRowFirstColumn="0" w:lastRowLastColumn="0"/>
-            <w:tcW w:w="3055" w:type="dxa"/>
-            <w:shd w:val="clear" w:color="auto" w:fill="AEAAAA" w:themeFill="background2" w:themeFillShade="BF"/>
-          </w:tcPr>
-          <w:p>
-            <w:pPr>
-              <w:rPr>
-                <w:rFonts w:ascii="Gill Sans Nova" w:hAnsi="Gill Sans Nova"/>
-                <w:sz w:val="24"/>
-                <w:szCs w:val="24"/>
-              </w:rPr>
-            </w:pPr>
-          </w:p>
-        </w:tc>
-        <w:tc>
-          <w:tcPr>
-            <w:tcW w:w="1530" w:type="dxa"/>
-            <w:shd w:val="clear" w:color="auto" w:fill="AEAAAA" w:themeFill="background2" w:themeFillShade="BF"/>
-          </w:tcPr>
-          <w:p>
-            <w:pPr>
-              <w:cnfStyle w:val="000000100000" w:firstRow="0" w:lastRow="0" w:firstColumn="0" w:lastColumn="0" w:oddVBand="0" w:evenVBand="0" w:oddHBand="1" w:evenHBand="0" w:firstRowFirstColumn="0" w:firstRowLastColumn="0" w:lastRowFirstColumn="0" w:lastRowLastColumn="0"/>
-              <w:rPr>
-                <w:rFonts w:ascii="Gill Sans Nova" w:hAnsi="Gill Sans Nova"/>
-                <w:sz w:val="24"/>
-                <w:szCs w:val="24"/>
-              </w:rPr>
-            </w:pPr>
-          </w:p>
-        </w:tc>
-        <w:tc>
-          <w:tcPr>
-            <w:tcW w:w="3150" w:type="dxa"/>
-            <w:shd w:val="clear" w:color="auto" w:fill="AEAAAA" w:themeFill="background2" w:themeFillShade="BF"/>
-          </w:tcPr>
-          <w:p>
-            <w:pPr>
-              <w:cnfStyle w:val="000000100000" w:firstRow="0" w:lastRow="0" w:firstColumn="0" w:lastColumn="0" w:oddVBand="0" w:evenVBand="0" w:oddHBand="1" w:evenHBand="0" w:firstRowFirstColumn="0" w:firstRowLastColumn="0" w:lastRowFirstColumn="0" w:lastRowLastColumn="0"/>
-              <w:rPr>
-                <w:rFonts w:ascii="Gill Sans Nova" w:hAnsi="Gill Sans Nova"/>
-                <w:sz w:val="24"/>
-                <w:szCs w:val="24"/>
-              </w:rPr>
-            </w:pPr>
-          </w:p>
-        </w:tc>
-        <w:tc>
-          <w:tcPr>
-            <w:tcW w:w="5261" w:type="dxa"/>
-            <w:shd w:val="clear" w:color="auto" w:fill="AEAAAA" w:themeFill="background2" w:themeFillShade="BF"/>
-          </w:tcPr>
-          <w:p>
-            <w:pPr>
-              <w:cnfStyle w:val="000000100000" w:firstRow="0" w:lastRow="0" w:firstColumn="0" w:lastColumn="0" w:oddVBand="0" w:evenVBand="0" w:oddHBand="1" w:evenHBand="0" w:firstRowFirstColumn="0" w:firstRowLastColumn="0" w:lastRowFirstColumn="0" w:lastRowLastColumn="0"/>
-              <w:rPr>
-                <w:rFonts w:ascii="Gill Sans Nova" w:hAnsi="Gill Sans Nova"/>
-                <w:sz w:val="24"/>
-                <w:szCs w:val="24"/>
-              </w:rPr>
-            </w:pPr>
-          </w:p>
-        </w:tc>
-      </w:tr>
-      <w:tr>
-        <w:trPr>
-          <w:trHeight w:val="720"/>
-        </w:trPr>
-        <w:tc>
-          <w:tcPr>
-            <w:cnfStyle w:val="001000000000" w:firstRow="0" w:lastRow="0" w:firstColumn="1" w:lastColumn="0" w:oddVBand="0" w:evenVBand="0" w:oddHBand="0" w:evenHBand="0" w:firstRowFirstColumn="0" w:firstRowLastColumn="0" w:lastRowFirstColumn="0" w:lastRowLastColumn="0"/>
-            <w:tcW w:w="3055" w:type="dxa"/>
-            <w:shd w:val="clear" w:color="auto" w:fill="FFFFFF" w:themeFill="background1"/>
-          </w:tcPr>
-          <w:p>
-            <w:pPr>
-              <w:rPr>
-                <w:rFonts w:ascii="Gill Sans Nova" w:hAnsi="Gill Sans Nova"/>
-                <w:sz w:val="24"/>
-                <w:szCs w:val="24"/>
-              </w:rPr>
-            </w:pPr>
-          </w:p>
-        </w:tc>
-        <w:tc>
-          <w:tcPr>
-            <w:tcW w:w="1530" w:type="dxa"/>
-            <w:shd w:val="clear" w:color="auto" w:fill="FFFFFF" w:themeFill="background1"/>
-          </w:tcPr>
-          <w:p>
-            <w:pPr>
-              <w:cnfStyle w:val="000000000000" w:firstRow="0" w:lastRow="0" w:firstColumn="0" w:lastColumn="0" w:oddVBand="0" w:evenVBand="0" w:oddHBand="0" w:evenHBand="0" w:firstRowFirstColumn="0" w:firstRowLastColumn="0" w:lastRowFirstColumn="0" w:lastRowLastColumn="0"/>
-              <w:rPr>
-                <w:rFonts w:ascii="Gill Sans Nova" w:hAnsi="Gill Sans Nova"/>
-                <w:sz w:val="24"/>
-                <w:szCs w:val="24"/>
-              </w:rPr>
-            </w:pPr>
-          </w:p>
-        </w:tc>
-        <w:tc>
-          <w:tcPr>
-            <w:tcW w:w="3150" w:type="dxa"/>
-            <w:shd w:val="clear" w:color="auto" w:fill="FFFFFF" w:themeFill="background1"/>
-          </w:tcPr>
-          <w:p>
-            <w:pPr>
-              <w:cnfStyle w:val="000000000000" w:firstRow="0" w:lastRow="0" w:firstColumn="0" w:lastColumn="0" w:oddVBand="0" w:evenVBand="0" w:oddHBand="0" w:evenHBand="0" w:firstRowFirstColumn="0" w:firstRowLastColumn="0" w:lastRowFirstColumn="0" w:lastRowLastColumn="0"/>
-              <w:rPr>
-                <w:rFonts w:ascii="Gill Sans Nova" w:hAnsi="Gill Sans Nova"/>
-                <w:sz w:val="24"/>
-                <w:szCs w:val="24"/>
-              </w:rPr>
-            </w:pPr>
-          </w:p>
-        </w:tc>
-        <w:tc>
-          <w:tcPr>
-            <w:tcW w:w="5261" w:type="dxa"/>
-            <w:shd w:val="clear" w:color="auto" w:fill="FFFFFF" w:themeFill="background1"/>
-          </w:tcPr>
-          <w:p>
-            <w:pPr>
-              <w:cnfStyle w:val="000000000000" w:firstRow="0" w:lastRow="0" w:firstColumn="0" w:lastColumn="0" w:oddVBand="0" w:evenVBand="0" w:oddHBand="0" w:evenHBand="0" w:firstRowFirstColumn="0" w:firstRowLastColumn="0" w:lastRowFirstColumn="0" w:lastRowLastColumn="0"/>
-              <w:rPr>
-                <w:rFonts w:ascii="Gill Sans Nova" w:hAnsi="Gill Sans Nova"/>
-                <w:sz w:val="24"/>
-                <w:szCs w:val="24"/>
-              </w:rPr>
-            </w:pPr>
-          </w:p>
-        </w:tc>
-      </w:tr>
-      <w:tr>
-        <w:trPr>
-          <w:cnfStyle w:val="000000100000" w:firstRow="0" w:lastRow="0" w:firstColumn="0" w:lastColumn="0" w:oddVBand="0" w:evenVBand="0" w:oddHBand="1" w:evenHBand="0" w:firstRowFirstColumn="0" w:firstRowLastColumn="0" w:lastRowFirstColumn="0" w:lastRowLastColumn="0"/>
-          <w:trHeight w:val="720"/>
-        </w:trPr>
-        <w:tc>
-          <w:tcPr>
-            <w:cnfStyle w:val="001000000000" w:firstRow="0" w:lastRow="0" w:firstColumn="1" w:lastColumn="0" w:oddVBand="0" w:evenVBand="0" w:oddHBand="0" w:evenHBand="0" w:firstRowFirstColumn="0" w:firstRowLastColumn="0" w:lastRowFirstColumn="0" w:lastRowLastColumn="0"/>
-            <w:tcW w:w="3055" w:type="dxa"/>
-            <w:shd w:val="clear" w:color="auto" w:fill="AEAAAA" w:themeFill="background2" w:themeFillShade="BF"/>
-          </w:tcPr>
-          <w:p>
-            <w:pPr>
-              <w:rPr>
-                <w:rFonts w:ascii="Gill Sans Nova" w:hAnsi="Gill Sans Nova"/>
-                <w:sz w:val="24"/>
-                <w:szCs w:val="24"/>
-              </w:rPr>
-            </w:pPr>
-          </w:p>
-        </w:tc>
-        <w:tc>
-          <w:tcPr>
-            <w:tcW w:w="1530" w:type="dxa"/>
-            <w:shd w:val="clear" w:color="auto" w:fill="AEAAAA" w:themeFill="background2" w:themeFillShade="BF"/>
-          </w:tcPr>
-          <w:p>
-            <w:pPr>
-              <w:cnfStyle w:val="000000100000" w:firstRow="0" w:lastRow="0" w:firstColumn="0" w:lastColumn="0" w:oddVBand="0" w:evenVBand="0" w:oddHBand="1" w:evenHBand="0" w:firstRowFirstColumn="0" w:firstRowLastColumn="0" w:lastRowFirstColumn="0" w:lastRowLastColumn="0"/>
-              <w:rPr>
-                <w:rFonts w:ascii="Gill Sans Nova" w:hAnsi="Gill Sans Nova"/>
-                <w:sz w:val="24"/>
-                <w:szCs w:val="24"/>
-              </w:rPr>
-            </w:pPr>
-          </w:p>
-        </w:tc>
-        <w:tc>
-          <w:tcPr>
-            <w:tcW w:w="3150" w:type="dxa"/>
-            <w:shd w:val="clear" w:color="auto" w:fill="AEAAAA" w:themeFill="background2" w:themeFillShade="BF"/>
-          </w:tcPr>
-          <w:p>
-            <w:pPr>
-              <w:cnfStyle w:val="000000100000" w:firstRow="0" w:lastRow="0" w:firstColumn="0" w:lastColumn="0" w:oddVBand="0" w:evenVBand="0" w:oddHBand="1" w:evenHBand="0" w:firstRowFirstColumn="0" w:firstRowLastColumn="0" w:lastRowFirstColumn="0" w:lastRowLastColumn="0"/>
-              <w:rPr>
-                <w:rFonts w:ascii="Gill Sans Nova" w:hAnsi="Gill Sans Nova"/>
-                <w:sz w:val="24"/>
-                <w:szCs w:val="24"/>
-              </w:rPr>
-            </w:pPr>
-          </w:p>
-        </w:tc>
-        <w:tc>
-          <w:tcPr>
-            <w:tcW w:w="5261" w:type="dxa"/>
-            <w:shd w:val="clear" w:color="auto" w:fill="AEAAAA" w:themeFill="background2" w:themeFillShade="BF"/>
-          </w:tcPr>
-          <w:p>
-            <w:pPr>
-              <w:cnfStyle w:val="000000100000" w:firstRow="0" w:lastRow="0" w:firstColumn="0" w:lastColumn="0" w:oddVBand="0" w:evenVBand="0" w:oddHBand="1" w:evenHBand="0" w:firstRowFirstColumn="0" w:firstRowLastColumn="0" w:lastRowFirstColumn="0" w:lastRowLastColumn="0"/>
-              <w:rPr>
-                <w:rFonts w:ascii="Gill Sans Nova" w:hAnsi="Gill Sans Nova"/>
-                <w:sz w:val="24"/>
-                <w:szCs w:val="24"/>
-              </w:rPr>
-            </w:pPr>
-          </w:p>
-        </w:tc>
-      </w:tr>
-      <w:tr>
-        <w:trPr>
-          <w:trHeight w:val="720"/>
-        </w:trPr>
-        <w:tc>
-          <w:tcPr>
-            <w:cnfStyle w:val="001000000000" w:firstRow="0" w:lastRow="0" w:firstColumn="1" w:lastColumn="0" w:oddVBand="0" w:evenVBand="0" w:oddHBand="0" w:evenHBand="0" w:firstRowFirstColumn="0" w:firstRowLastColumn="0" w:lastRowFirstColumn="0" w:lastRowLastColumn="0"/>
-            <w:tcW w:w="3055" w:type="dxa"/>
-            <w:shd w:val="clear" w:color="auto" w:fill="FFFFFF" w:themeFill="background1"/>
-          </w:tcPr>
-          <w:p>
-            <w:pPr>
-              <w:rPr>
-                <w:rFonts w:ascii="Gill Sans Nova" w:hAnsi="Gill Sans Nova"/>
-                <w:sz w:val="24"/>
-                <w:szCs w:val="24"/>
-              </w:rPr>
-            </w:pPr>
-          </w:p>
-        </w:tc>
-        <w:tc>
-          <w:tcPr>
-            <w:tcW w:w="1530" w:type="dxa"/>
-            <w:shd w:val="clear" w:color="auto" w:fill="FFFFFF" w:themeFill="background1"/>
-          </w:tcPr>
-          <w:p>
-            <w:pPr>
-              <w:cnfStyle w:val="000000000000" w:firstRow="0" w:lastRow="0" w:firstColumn="0" w:lastColumn="0" w:oddVBand="0" w:evenVBand="0" w:oddHBand="0" w:evenHBand="0" w:firstRowFirstColumn="0" w:firstRowLastColumn="0" w:lastRowFirstColumn="0" w:lastRowLastColumn="0"/>
-              <w:rPr>
-                <w:rFonts w:ascii="Gill Sans Nova" w:hAnsi="Gill Sans Nova"/>
-                <w:sz w:val="24"/>
-                <w:szCs w:val="24"/>
-              </w:rPr>
-            </w:pPr>
-          </w:p>
-        </w:tc>
-        <w:tc>
-          <w:tcPr>
-            <w:tcW w:w="3150" w:type="dxa"/>
-            <w:shd w:val="clear" w:color="auto" w:fill="FFFFFF" w:themeFill="background1"/>
-          </w:tcPr>
-          <w:p>
-            <w:pPr>
-              <w:cnfStyle w:val="000000000000" w:firstRow="0" w:lastRow="0" w:firstColumn="0" w:lastColumn="0" w:oddVBand="0" w:evenVBand="0" w:oddHBand="0" w:evenHBand="0" w:firstRowFirstColumn="0" w:firstRowLastColumn="0" w:lastRowFirstColumn="0" w:lastRowLastColumn="0"/>
-              <w:rPr>
-                <w:rFonts w:ascii="Gill Sans Nova" w:hAnsi="Gill Sans Nova"/>
-                <w:sz w:val="24"/>
-                <w:szCs w:val="24"/>
-              </w:rPr>
-            </w:pPr>
-          </w:p>
-        </w:tc>
-        <w:tc>
-          <w:tcPr>
-            <w:tcW w:w="5261" w:type="dxa"/>
-            <w:shd w:val="clear" w:color="auto" w:fill="FFFFFF" w:themeFill="background1"/>
-          </w:tcPr>
-          <w:p>
-            <w:pPr>
-              <w:cnfStyle w:val="000000000000" w:firstRow="0" w:lastRow="0" w:firstColumn="0" w:lastColumn="0" w:oddVBand="0" w:evenVBand="0" w:oddHBand="0" w:evenHBand="0" w:firstRowFirstColumn="0" w:firstRowLastColumn="0" w:lastRowFirstColumn="0" w:lastRowLastColumn="0"/>
-              <w:rPr>
-                <w:rFonts w:ascii="Gill Sans Nova" w:hAnsi="Gill Sans Nova"/>
-                <w:sz w:val="24"/>
-                <w:szCs w:val="24"/>
-              </w:rPr>
-            </w:pPr>
-          </w:p>
-        </w:tc>
-      </w:tr>
-      <w:tr>
-        <w:trPr>
-          <w:cnfStyle w:val="000000100000" w:firstRow="0" w:lastRow="0" w:firstColumn="0" w:lastColumn="0" w:oddVBand="0" w:evenVBand="0" w:oddHBand="1" w:evenHBand="0" w:firstRowFirstColumn="0" w:firstRowLastColumn="0" w:lastRowFirstColumn="0" w:lastRowLastColumn="0"/>
-          <w:trHeight w:val="720"/>
-        </w:trPr>
-        <w:tc>
-          <w:tcPr>
-            <w:cnfStyle w:val="001000000000" w:firstRow="0" w:lastRow="0" w:firstColumn="1" w:lastColumn="0" w:oddVBand="0" w:evenVBand="0" w:oddHBand="0" w:evenHBand="0" w:firstRowFirstColumn="0" w:firstRowLastColumn="0" w:lastRowFirstColumn="0" w:lastRowLastColumn="0"/>
-            <w:tcW w:w="3055" w:type="dxa"/>
-            <w:shd w:val="clear" w:color="auto" w:fill="AEAAAA" w:themeFill="background2" w:themeFillShade="BF"/>
-          </w:tcPr>
-          <w:p>
-            <w:pPr>
-              <w:rPr>
-                <w:rFonts w:ascii="Gill Sans Nova" w:hAnsi="Gill Sans Nova"/>
-                <w:sz w:val="24"/>
-                <w:szCs w:val="24"/>
-              </w:rPr>
-            </w:pPr>
-          </w:p>
-        </w:tc>
-        <w:tc>
-          <w:tcPr>
-            <w:tcW w:w="1530" w:type="dxa"/>
-            <w:shd w:val="clear" w:color="auto" w:fill="AEAAAA" w:themeFill="background2" w:themeFillShade="BF"/>
-          </w:tcPr>
-          <w:p>
-            <w:pPr>
-              <w:cnfStyle w:val="000000100000" w:firstRow="0" w:lastRow="0" w:firstColumn="0" w:lastColumn="0" w:oddVBand="0" w:evenVBand="0" w:oddHBand="1" w:evenHBand="0" w:firstRowFirstColumn="0" w:firstRowLastColumn="0" w:lastRowFirstColumn="0" w:lastRowLastColumn="0"/>
-              <w:rPr>
-                <w:rFonts w:ascii="Gill Sans Nova" w:hAnsi="Gill Sans Nova"/>
-                <w:sz w:val="24"/>
-                <w:szCs w:val="24"/>
-              </w:rPr>
-            </w:pPr>
-          </w:p>
-        </w:tc>
-        <w:tc>
-          <w:tcPr>
-            <w:tcW w:w="3150" w:type="dxa"/>
-            <w:shd w:val="clear" w:color="auto" w:fill="AEAAAA" w:themeFill="background2" w:themeFillShade="BF"/>
-          </w:tcPr>
-          <w:p>
-            <w:pPr>
-              <w:cnfStyle w:val="000000100000" w:firstRow="0" w:lastRow="0" w:firstColumn="0" w:lastColumn="0" w:oddVBand="0" w:evenVBand="0" w:oddHBand="1" w:evenHBand="0" w:firstRowFirstColumn="0" w:firstRowLastColumn="0" w:lastRowFirstColumn="0" w:lastRowLastColumn="0"/>
-              <w:rPr>
-                <w:rFonts w:ascii="Gill Sans Nova" w:hAnsi="Gill Sans Nova"/>
-                <w:sz w:val="24"/>
-                <w:szCs w:val="24"/>
-              </w:rPr>
-            </w:pPr>
-          </w:p>
-        </w:tc>
-        <w:tc>
-          <w:tcPr>
-            <w:tcW w:w="5261" w:type="dxa"/>
-            <w:shd w:val="clear" w:color="auto" w:fill="AEAAAA" w:themeFill="background2" w:themeFillShade="BF"/>
-          </w:tcPr>
-          <w:p>
-            <w:pPr>
-              <w:cnfStyle w:val="000000100000" w:firstRow="0" w:lastRow="0" w:firstColumn="0" w:lastColumn="0" w:oddVBand="0" w:evenVBand="0" w:oddHBand="1" w:evenHBand="0" w:firstRowFirstColumn="0" w:firstRowLastColumn="0" w:lastRowFirstColumn="0" w:lastRowLastColumn="0"/>
-              <w:rPr>
-                <w:rFonts w:ascii="Gill Sans Nova" w:hAnsi="Gill Sans Nova"/>
-                <w:sz w:val="24"/>
-                <w:szCs w:val="24"/>
-              </w:rPr>
-            </w:pPr>
-          </w:p>
-        </w:tc>
-      </w:tr>
-      <w:tr>
-        <w:trPr>
-          <w:trHeight w:val="720"/>
-        </w:trPr>
-        <w:tc>
-          <w:tcPr>
-            <w:cnfStyle w:val="001000000000" w:firstRow="0" w:lastRow="0" w:firstColumn="1" w:lastColumn="0" w:oddVBand="0" w:evenVBand="0" w:oddHBand="0" w:evenHBand="0" w:firstRowFirstColumn="0" w:firstRowLastColumn="0" w:lastRowFirstColumn="0" w:lastRowLastColumn="0"/>
-            <w:tcW w:w="3055" w:type="dxa"/>
-            <w:shd w:val="clear" w:color="auto" w:fill="FFFFFF" w:themeFill="background1"/>
-          </w:tcPr>
-          <w:p>
-            <w:pPr>
-              <w:rPr>
-                <w:rFonts w:ascii="Gill Sans Nova" w:hAnsi="Gill Sans Nova"/>
-                <w:sz w:val="24"/>
-                <w:szCs w:val="24"/>
-              </w:rPr>
-            </w:pPr>
-          </w:p>
-        </w:tc>
-        <w:tc>
-          <w:tcPr>
-            <w:tcW w:w="1530" w:type="dxa"/>
-            <w:shd w:val="clear" w:color="auto" w:fill="FFFFFF" w:themeFill="background1"/>
-          </w:tcPr>
-          <w:p>
-            <w:pPr>
-              <w:cnfStyle w:val="000000000000" w:firstRow="0" w:lastRow="0" w:firstColumn="0" w:lastColumn="0" w:oddVBand="0" w:evenVBand="0" w:oddHBand="0" w:evenHBand="0" w:firstRowFirstColumn="0" w:firstRowLastColumn="0" w:lastRowFirstColumn="0" w:lastRowLastColumn="0"/>
-              <w:rPr>
-                <w:rFonts w:ascii="Gill Sans Nova" w:hAnsi="Gill Sans Nova"/>
-                <w:sz w:val="24"/>
-                <w:szCs w:val="24"/>
-              </w:rPr>
-            </w:pPr>
-          </w:p>
-        </w:tc>
-        <w:tc>
-          <w:tcPr>
-            <w:tcW w:w="3150" w:type="dxa"/>
-            <w:shd w:val="clear" w:color="auto" w:fill="FFFFFF" w:themeFill="background1"/>
-          </w:tcPr>
-          <w:p>
-            <w:pPr>
-              <w:cnfStyle w:val="000000000000" w:firstRow="0" w:lastRow="0" w:firstColumn="0" w:lastColumn="0" w:oddVBand="0" w:evenVBand="0" w:oddHBand="0" w:evenHBand="0" w:firstRowFirstColumn="0" w:firstRowLastColumn="0" w:lastRowFirstColumn="0" w:lastRowLastColumn="0"/>
-              <w:rPr>
-                <w:rFonts w:ascii="Gill Sans Nova" w:hAnsi="Gill Sans Nova"/>
-                <w:sz w:val="24"/>
-                <w:szCs w:val="24"/>
-              </w:rPr>
-            </w:pPr>
-          </w:p>
-        </w:tc>
-        <w:tc>
-          <w:tcPr>
-            <w:tcW w:w="5261" w:type="dxa"/>
-            <w:shd w:val="clear" w:color="auto" w:fill="FFFFFF" w:themeFill="background1"/>
-          </w:tcPr>
-          <w:p>
-            <w:pPr>
-              <w:cnfStyle w:val="000000000000" w:firstRow="0" w:lastRow="0" w:firstColumn="0" w:lastColumn="0" w:oddVBand="0" w:evenVBand="0" w:oddHBand="0" w:evenHBand="0" w:firstRowFirstColumn="0" w:firstRowLastColumn="0" w:lastRowFirstColumn="0" w:lastRowLastColumn="0"/>
-              <w:rPr>
-                <w:rFonts w:ascii="Gill Sans Nova" w:hAnsi="Gill Sans Nova"/>
-                <w:sz w:val="24"/>
-                <w:szCs w:val="24"/>
-              </w:rPr>
-            </w:pPr>
-          </w:p>
-        </w:tc>
-      </w:tr>
-      <w:tr>
-        <w:trPr>
-          <w:cnfStyle w:val="000000100000" w:firstRow="0" w:lastRow="0" w:firstColumn="0" w:lastColumn="0" w:oddVBand="0" w:evenVBand="0" w:oddHBand="1" w:evenHBand="0" w:firstRowFirstColumn="0" w:firstRowLastColumn="0" w:lastRowFirstColumn="0" w:lastRowLastColumn="0"/>
-          <w:trHeight w:val="720"/>
-        </w:trPr>
-        <w:tc>
-          <w:tcPr>
-            <w:cnfStyle w:val="001000000000" w:firstRow="0" w:lastRow="0" w:firstColumn="1" w:lastColumn="0" w:oddVBand="0" w:evenVBand="0" w:oddHBand="0" w:evenHBand="0" w:firstRowFirstColumn="0" w:firstRowLastColumn="0" w:lastRowFirstColumn="0" w:lastRowLastColumn="0"/>
-            <w:tcW w:w="3055" w:type="dxa"/>
-            <w:shd w:val="clear" w:color="auto" w:fill="AEAAAA" w:themeFill="background2" w:themeFillShade="BF"/>
-          </w:tcPr>
-          <w:p>
-            <w:pPr>
-              <w:rPr>
-                <w:rFonts w:ascii="Gill Sans Nova" w:hAnsi="Gill Sans Nova"/>
-                <w:sz w:val="24"/>
-                <w:szCs w:val="24"/>
-              </w:rPr>
-            </w:pPr>
-          </w:p>
-        </w:tc>
-        <w:tc>
-          <w:tcPr>
-            <w:tcW w:w="1530" w:type="dxa"/>
-            <w:shd w:val="clear" w:color="auto" w:fill="AEAAAA" w:themeFill="background2" w:themeFillShade="BF"/>
-          </w:tcPr>
-          <w:p>
-            <w:pPr>
-              <w:cnfStyle w:val="000000100000" w:firstRow="0" w:lastRow="0" w:firstColumn="0" w:lastColumn="0" w:oddVBand="0" w:evenVBand="0" w:oddHBand="1" w:evenHBand="0" w:firstRowFirstColumn="0" w:firstRowLastColumn="0" w:lastRowFirstColumn="0" w:lastRowLastColumn="0"/>
-              <w:rPr>
-                <w:rFonts w:ascii="Gill Sans Nova" w:hAnsi="Gill Sans Nova"/>
-                <w:sz w:val="24"/>
-                <w:szCs w:val="24"/>
-              </w:rPr>
-            </w:pPr>
-          </w:p>
-        </w:tc>
-        <w:tc>
-          <w:tcPr>
-            <w:tcW w:w="3150" w:type="dxa"/>
-            <w:shd w:val="clear" w:color="auto" w:fill="AEAAAA" w:themeFill="background2" w:themeFillShade="BF"/>
-          </w:tcPr>
-          <w:p>
-            <w:pPr>
-              <w:cnfStyle w:val="000000100000" w:firstRow="0" w:lastRow="0" w:firstColumn="0" w:lastColumn="0" w:oddVBand="0" w:evenVBand="0" w:oddHBand="1" w:evenHBand="0" w:firstRowFirstColumn="0" w:firstRowLastColumn="0" w:lastRowFirstColumn="0" w:lastRowLastColumn="0"/>
-              <w:rPr>
-                <w:rFonts w:ascii="Gill Sans Nova" w:hAnsi="Gill Sans Nova"/>
-                <w:sz w:val="24"/>
-                <w:szCs w:val="24"/>
-              </w:rPr>
-            </w:pPr>
-          </w:p>
-        </w:tc>
-        <w:tc>
-          <w:tcPr>
-            <w:tcW w:w="5261" w:type="dxa"/>
-            <w:shd w:val="clear" w:color="auto" w:fill="AEAAAA" w:themeFill="background2" w:themeFillShade="BF"/>
-          </w:tcPr>
-          <w:p>
-            <w:pPr>
-              <w:cnfStyle w:val="000000100000" w:firstRow="0" w:lastRow="0" w:firstColumn="0" w:lastColumn="0" w:oddVBand="0" w:evenVBand="0" w:oddHBand="1" w:evenHBand="0" w:firstRowFirstColumn="0" w:firstRowLastColumn="0" w:lastRowFirstColumn="0" w:lastRowLastColumn="0"/>
-              <w:rPr>
-                <w:rFonts w:ascii="Gill Sans Nova" w:hAnsi="Gill Sans Nova"/>
-                <w:sz w:val="24"/>
-                <w:szCs w:val="24"/>
-              </w:rPr>
-            </w:pPr>
-          </w:p>
-        </w:tc>
-      </w:tr>
-      <w:tr>
-        <w:trPr>
-          <w:trHeight w:val="720"/>
-        </w:trPr>
-        <w:tc>
-          <w:tcPr>
-            <w:cnfStyle w:val="001000000000" w:firstRow="0" w:lastRow="0" w:firstColumn="1" w:lastColumn="0" w:oddVBand="0" w:evenVBand="0" w:oddHBand="0" w:evenHBand="0" w:firstRowFirstColumn="0" w:firstRowLastColumn="0" w:lastRowFirstColumn="0" w:lastRowLastColumn="0"/>
-            <w:tcW w:w="3055" w:type="dxa"/>
-            <w:shd w:val="clear" w:color="auto" w:fill="FFFFFF" w:themeFill="background1"/>
-          </w:tcPr>
-          <w:p>
-            <w:pPr>
-              <w:rPr>
-                <w:rFonts w:ascii="Gill Sans Nova" w:hAnsi="Gill Sans Nova"/>
-                <w:sz w:val="24"/>
-                <w:szCs w:val="24"/>
-              </w:rPr>
-            </w:pPr>
-          </w:p>
-        </w:tc>
-        <w:tc>
-          <w:tcPr>
-            <w:tcW w:w="1530" w:type="dxa"/>
-            <w:shd w:val="clear" w:color="auto" w:fill="FFFFFF" w:themeFill="background1"/>
-          </w:tcPr>
-          <w:p>
-            <w:pPr>
-              <w:cnfStyle w:val="000000000000" w:firstRow="0" w:lastRow="0" w:firstColumn="0" w:lastColumn="0" w:oddVBand="0" w:evenVBand="0" w:oddHBand="0" w:evenHBand="0" w:firstRowFirstColumn="0" w:firstRowLastColumn="0" w:lastRowFirstColumn="0" w:lastRowLastColumn="0"/>
-              <w:rPr>
-                <w:rFonts w:ascii="Gill Sans Nova" w:hAnsi="Gill Sans Nova"/>
-                <w:sz w:val="24"/>
-                <w:szCs w:val="24"/>
-              </w:rPr>
-            </w:pPr>
-          </w:p>
-        </w:tc>
-        <w:tc>
-          <w:tcPr>
-            <w:tcW w:w="3150" w:type="dxa"/>
-            <w:shd w:val="clear" w:color="auto" w:fill="FFFFFF" w:themeFill="background1"/>
-          </w:tcPr>
-          <w:p>
-            <w:pPr>
-              <w:cnfStyle w:val="000000000000" w:firstRow="0" w:lastRow="0" w:firstColumn="0" w:lastColumn="0" w:oddVBand="0" w:evenVBand="0" w:oddHBand="0" w:evenHBand="0" w:firstRowFirstColumn="0" w:firstRowLastColumn="0" w:lastRowFirstColumn="0" w:lastRowLastColumn="0"/>
-              <w:rPr>
-                <w:rFonts w:ascii="Gill Sans Nova" w:hAnsi="Gill Sans Nova"/>
-                <w:sz w:val="24"/>
-                <w:szCs w:val="24"/>
-              </w:rPr>
-            </w:pPr>
-          </w:p>
-        </w:tc>
-        <w:tc>
-          <w:tcPr>
-            <w:tcW w:w="5261" w:type="dxa"/>
-            <w:shd w:val="clear" w:color="auto" w:fill="FFFFFF" w:themeFill="background1"/>
-          </w:tcPr>
-          <w:p>
-            <w:pPr>
-              <w:cnfStyle w:val="000000000000" w:firstRow="0" w:lastRow="0" w:firstColumn="0" w:lastColumn="0" w:oddVBand="0" w:evenVBand="0" w:oddHBand="0" w:evenHBand="0" w:firstRowFirstColumn="0" w:firstRowLastColumn="0" w:lastRowFirstColumn="0" w:lastRowLastColumn="0"/>
-              <w:rPr>
-                <w:rFonts w:ascii="Gill Sans Nova" w:hAnsi="Gill Sans Nova"/>
-                <w:sz w:val="24"/>
-                <w:szCs w:val="24"/>
-              </w:rPr>
-            </w:pPr>
-          </w:p>
-        </w:tc>
-      </w:tr>
-      <w:tr>
-        <w:trPr>
-          <w:cnfStyle w:val="000000100000" w:firstRow="0" w:lastRow="0" w:firstColumn="0" w:lastColumn="0" w:oddVBand="0" w:evenVBand="0" w:oddHBand="1" w:evenHBand="0" w:firstRowFirstColumn="0" w:firstRowLastColumn="0" w:lastRowFirstColumn="0" w:lastRowLastColumn="0"/>
-          <w:trHeight w:val="720"/>
-        </w:trPr>
-        <w:tc>
-          <w:tcPr>
-            <w:cnfStyle w:val="001000000000" w:firstRow="0" w:lastRow="0" w:firstColumn="1" w:lastColumn="0" w:oddVBand="0" w:evenVBand="0" w:oddHBand="0" w:evenHBand="0" w:firstRowFirstColumn="0" w:firstRowLastColumn="0" w:lastRowFirstColumn="0" w:lastRowLastColumn="0"/>
-            <w:tcW w:w="3055" w:type="dxa"/>
-            <w:shd w:val="clear" w:color="auto" w:fill="AEAAAA" w:themeFill="background2" w:themeFillShade="BF"/>
-          </w:tcPr>
-          <w:p>
-            <w:pPr>
-              <w:rPr>
-                <w:rFonts w:ascii="Gill Sans Nova" w:hAnsi="Gill Sans Nova"/>
-                <w:sz w:val="24"/>
-                <w:szCs w:val="24"/>
-              </w:rPr>
-            </w:pPr>
-          </w:p>
-        </w:tc>
-        <w:tc>
-          <w:tcPr>
-            <w:tcW w:w="1530" w:type="dxa"/>
-            <w:shd w:val="clear" w:color="auto" w:fill="AEAAAA" w:themeFill="background2" w:themeFillShade="BF"/>
-          </w:tcPr>
-          <w:p>
-            <w:pPr>
-              <w:cnfStyle w:val="000000100000" w:firstRow="0" w:lastRow="0" w:firstColumn="0" w:lastColumn="0" w:oddVBand="0" w:evenVBand="0" w:oddHBand="1" w:evenHBand="0" w:firstRowFirstColumn="0" w:firstRowLastColumn="0" w:lastRowFirstColumn="0" w:lastRowLastColumn="0"/>
-              <w:rPr>
-                <w:rFonts w:ascii="Gill Sans Nova" w:hAnsi="Gill Sans Nova"/>
-                <w:sz w:val="24"/>
-                <w:szCs w:val="24"/>
-              </w:rPr>
-            </w:pPr>
-          </w:p>
-        </w:tc>
-        <w:tc>
-          <w:tcPr>
-            <w:tcW w:w="3150" w:type="dxa"/>
-            <w:shd w:val="clear" w:color="auto" w:fill="AEAAAA" w:themeFill="background2" w:themeFillShade="BF"/>
-          </w:tcPr>
-          <w:p>
-            <w:pPr>
-              <w:cnfStyle w:val="000000100000" w:firstRow="0" w:lastRow="0" w:firstColumn="0" w:lastColumn="0" w:oddVBand="0" w:evenVBand="0" w:oddHBand="1" w:evenHBand="0" w:firstRowFirstColumn="0" w:firstRowLastColumn="0" w:lastRowFirstColumn="0" w:lastRowLastColumn="0"/>
-              <w:rPr>
-                <w:rFonts w:ascii="Gill Sans Nova" w:hAnsi="Gill Sans Nova"/>
-                <w:sz w:val="24"/>
-                <w:szCs w:val="24"/>
-              </w:rPr>
-            </w:pPr>
-          </w:p>
-        </w:tc>
-        <w:tc>
-          <w:tcPr>
-            <w:tcW w:w="5261" w:type="dxa"/>
-            <w:shd w:val="clear" w:color="auto" w:fill="AEAAAA" w:themeFill="background2" w:themeFillShade="BF"/>
-          </w:tcPr>
-          <w:p>
-            <w:pPr>
-              <w:cnfStyle w:val="000000100000" w:firstRow="0" w:lastRow="0" w:firstColumn="0" w:lastColumn="0" w:oddVBand="0" w:evenVBand="0" w:oddHBand="1" w:evenHBand="0" w:firstRowFirstColumn="0" w:firstRowLastColumn="0" w:lastRowFirstColumn="0" w:lastRowLastColumn="0"/>
-              <w:rPr>
-                <w:rFonts w:ascii="Gill Sans Nova" w:hAnsi="Gill Sans Nova"/>
-                <w:sz w:val="24"/>
-                <w:szCs w:val="24"/>
-              </w:rPr>
-            </w:pPr>
-          </w:p>
-        </w:tc>
-      </w:tr>
-      <w:tr>
-        <w:trPr>
-          <w:trHeight w:val="720"/>
-        </w:trPr>
-        <w:tc>
-          <w:tcPr>
-            <w:cnfStyle w:val="001000000000" w:firstRow="0" w:lastRow="0" w:firstColumn="1" w:lastColumn="0" w:oddVBand="0" w:evenVBand="0" w:oddHBand="0" w:evenHBand="0" w:firstRowFirstColumn="0" w:firstRowLastColumn="0" w:lastRowFirstColumn="0" w:lastRowLastColumn="0"/>
-            <w:tcW w:w="3055" w:type="dxa"/>
-            <w:shd w:val="clear" w:color="auto" w:fill="FFFFFF" w:themeFill="background1"/>
-          </w:tcPr>
-          <w:p>
-            <w:pPr>
-              <w:rPr>
-                <w:rFonts w:ascii="Gill Sans Nova" w:hAnsi="Gill Sans Nova"/>
-                <w:sz w:val="24"/>
-                <w:szCs w:val="24"/>
-              </w:rPr>
-            </w:pPr>
-          </w:p>
-        </w:tc>
-        <w:tc>
-          <w:tcPr>
-            <w:tcW w:w="1530" w:type="dxa"/>
-            <w:shd w:val="clear" w:color="auto" w:fill="FFFFFF" w:themeFill="background1"/>
-          </w:tcPr>
-          <w:p>
-            <w:pPr>
-              <w:cnfStyle w:val="000000000000" w:firstRow="0" w:lastRow="0" w:firstColumn="0" w:lastColumn="0" w:oddVBand="0" w:evenVBand="0" w:oddHBand="0" w:evenHBand="0" w:firstRowFirstColumn="0" w:firstRowLastColumn="0" w:lastRowFirstColumn="0" w:lastRowLastColumn="0"/>
-              <w:rPr>
-                <w:rFonts w:ascii="Gill Sans Nova" w:hAnsi="Gill Sans Nova"/>
-                <w:sz w:val="24"/>
-                <w:szCs w:val="24"/>
-              </w:rPr>
-            </w:pPr>
-          </w:p>
-        </w:tc>
-        <w:tc>
-          <w:tcPr>
-            <w:tcW w:w="3150" w:type="dxa"/>
-            <w:shd w:val="clear" w:color="auto" w:fill="FFFFFF" w:themeFill="background1"/>
-          </w:tcPr>
-          <w:p>
-            <w:pPr>
-              <w:cnfStyle w:val="000000000000" w:firstRow="0" w:lastRow="0" w:firstColumn="0" w:lastColumn="0" w:oddVBand="0" w:evenVBand="0" w:oddHBand="0" w:evenHBand="0" w:firstRowFirstColumn="0" w:firstRowLastColumn="0" w:lastRowFirstColumn="0" w:lastRowLastColumn="0"/>
-              <w:rPr>
-                <w:rFonts w:ascii="Gill Sans Nova" w:hAnsi="Gill Sans Nova"/>
-                <w:sz w:val="24"/>
-                <w:szCs w:val="24"/>
-              </w:rPr>
-            </w:pPr>
-          </w:p>
-        </w:tc>
-        <w:tc>
-          <w:tcPr>
-            <w:tcW w:w="5261" w:type="dxa"/>
-            <w:shd w:val="clear" w:color="auto" w:fill="FFFFFF" w:themeFill="background1"/>
-          </w:tcPr>
-          <w:p>
-            <w:pPr>
-              <w:cnfStyle w:val="000000000000" w:firstRow="0" w:lastRow="0" w:firstColumn="0" w:lastColumn="0" w:oddVBand="0" w:evenVBand="0" w:oddHBand="0" w:evenHBand="0" w:firstRowFirstColumn="0" w:firstRowLastColumn="0" w:lastRowFirstColumn="0" w:lastRowLastColumn="0"/>
-              <w:rPr>
-                <w:rFonts w:ascii="Gill Sans Nova" w:hAnsi="Gill Sans Nova"/>
-                <w:sz w:val="24"/>
-                <w:szCs w:val="24"/>
-              </w:rPr>
-            </w:pPr>
+            <w:proofErr w:type="gramStart"/>
+            <w:r>
+              <w:rPr>
+                <w:rFonts w:ascii="Gill Sans Nova" w:hAnsi="Gill Sans Nova"/>
+                <w:sz w:val="24"/>
+                <w:szCs w:val="24"/>
+              </w:rPr>
+              <w:t>types</w:t>
+            </w:r>
+            <w:proofErr w:type="gramEnd"/>
+            <w:r>
+              <w:rPr>
+                <w:rFonts w:ascii="Gill Sans Nova" w:hAnsi="Gill Sans Nova"/>
+                <w:sz w:val="24"/>
+                <w:szCs w:val="24"/>
+              </w:rPr>
+              <w:t xml:space="preserve"> text letter by letter</w:t>
+            </w:r>
           </w:p>
         </w:tc>
       </w:tr>
     </w:tbl>
-    <w:p>
-      <w:pPr>
-        <w:rPr>
-          <w:rFonts w:ascii="Gill Sans Nova" w:hAnsi="Gill Sans Nova"/>
-          <w:sz w:val="24"/>
-          <w:szCs w:val="24"/>
-        </w:rPr>
-      </w:pPr>
-      <w:r>
-        <w:rPr>
-          <w:rFonts w:ascii="Gill Sans Nova" w:hAnsi="Gill Sans Nova"/>
-          <w:sz w:val="24"/>
-          <w:szCs w:val="24"/>
-        </w:rPr>
-        <w:br w:type="page"/>
-      </w:r>
-    </w:p>
-    <w:p>
-      <w:pPr>
-        <w:rPr>
-          <w:rFonts w:ascii="Gill Sans Nova" w:hAnsi="Gill Sans Nova"/>
-          <w:sz w:val="24"/>
-          <w:szCs w:val="24"/>
-        </w:rPr>
-        <w:sectPr>
-          <w:pgSz w:w="15840" w:h="12240" w:orient="landscape"/>
-          <w:pgMar w:top="1417" w:right="1417" w:bottom="1417" w:left="1417" w:header="708" w:footer="708" w:gutter="0"/>
-          <w:cols w:space="708"/>
-          <w:docGrid w:linePitch="360"/>
-        </w:sectPr>
-      </w:pPr>
-    </w:p>
+    <w:p/>
+    <w:p/>
     <w:p>
       <w:pPr>
         <w:pStyle w:val="Heading1"/>
@@ -5243,13 +4394,78 @@
           <w:numId w:val="4"/>
         </w:numPr>
       </w:pPr>
-      <w:bookmarkStart w:id="11" w:name="_Toc64732671"/>
-      <w:r>
-        <w:lastRenderedPageBreak/>
+      <w:bookmarkStart w:id="12" w:name="_Toc65347354"/>
+      <w:r>
         <w:t>DIAGRAM</w:t>
       </w:r>
-      <w:bookmarkEnd w:id="11"/>
+      <w:bookmarkEnd w:id="12"/>
     </w:p>
+    <w:p>
+      <w:pPr>
+        <w:jc w:val="center"/>
+      </w:pPr>
+      <w:r>
+        <w:rPr>
+          <w:noProof/>
+        </w:rPr>
+        <w:drawing>
+          <wp:anchor distT="0" distB="0" distL="114300" distR="114300" simplePos="0" relativeHeight="251673600" behindDoc="0" locked="0" layoutInCell="1" allowOverlap="1" wp14:anchorId="336B4DC2" wp14:editId="785433B8">
+            <wp:simplePos x="0" y="0"/>
+            <wp:positionH relativeFrom="margin">
+              <wp:posOffset>-71120</wp:posOffset>
+            </wp:positionH>
+            <wp:positionV relativeFrom="margin">
+              <wp:posOffset>2780665</wp:posOffset>
+            </wp:positionV>
+            <wp:extent cx="6271260" cy="4641215"/>
+            <wp:effectExtent l="0" t="0" r="0" b="6985"/>
+            <wp:wrapSquare wrapText="bothSides"/>
+            <wp:docPr id="11" name="Picture 11" descr="Graphical user interface, application, Teams&#10;&#10;Description automatically generated"/>
+            <wp:cNvGraphicFramePr>
+              <a:graphicFrameLocks xmlns:a="http://schemas.openxmlformats.org/drawingml/2006/main" noChangeAspect="1"/>
+            </wp:cNvGraphicFramePr>
+            <a:graphic xmlns:a="http://schemas.openxmlformats.org/drawingml/2006/main">
+              <a:graphicData uri="http://schemas.openxmlformats.org/drawingml/2006/picture">
+                <pic:pic xmlns:pic="http://schemas.openxmlformats.org/drawingml/2006/picture">
+                  <pic:nvPicPr>
+                    <pic:cNvPr id="11" name="Picture 11" descr="Graphical user interface, application, Teams&#10;&#10;Description automatically generated"/>
+                    <pic:cNvPicPr/>
+                  </pic:nvPicPr>
+                  <pic:blipFill>
+                    <a:blip r:embed="rId14">
+                      <a:extLst>
+                        <a:ext uri="{28A0092B-C50C-407E-A947-70E740481C1C}">
+                          <a14:useLocalDpi xmlns:a14="http://schemas.microsoft.com/office/drawing/2010/main" val="0"/>
+                        </a:ext>
+                      </a:extLst>
+                    </a:blip>
+                    <a:stretch>
+                      <a:fillRect/>
+                    </a:stretch>
+                  </pic:blipFill>
+                  <pic:spPr>
+                    <a:xfrm>
+                      <a:off x="0" y="0"/>
+                      <a:ext cx="6271260" cy="4641215"/>
+                    </a:xfrm>
+                    <a:prstGeom prst="rect">
+                      <a:avLst/>
+                    </a:prstGeom>
+                  </pic:spPr>
+                </pic:pic>
+              </a:graphicData>
+            </a:graphic>
+            <wp14:sizeRelH relativeFrom="margin">
+              <wp14:pctWidth>0</wp14:pctWidth>
+            </wp14:sizeRelH>
+            <wp14:sizeRelV relativeFrom="margin">
+              <wp14:pctHeight>0</wp14:pctHeight>
+            </wp14:sizeRelV>
+          </wp:anchor>
+        </w:drawing>
+      </w:r>
+    </w:p>
+    <w:p/>
     <w:sectPr>
       <w:pgSz w:w="12240" w:h="15840"/>
       <w:pgMar w:top="1417" w:right="1417" w:bottom="1417" w:left="1417" w:header="708" w:footer="708" w:gutter="0"/>
@@ -6698,9 +5914,12 @@
     <w:autoRedefine/>
     <w:uiPriority w:val="39"/>
     <w:unhideWhenUsed/>
-    <w:rsid w:val="00900853"/>
+    <w:rsid w:val="00850F36"/>
     <w:pPr>
-      <w:spacing w:after="100"/>
+      <w:tabs>
+        <w:tab w:val="right" w:leader="dot" w:pos="9396"/>
+      </w:tabs>
+      <w:spacing w:after="100" w:line="360" w:lineRule="auto"/>
       <w:ind w:left="440"/>
     </w:pPr>
   </w:style>

</xml_diff>